<commit_message>
concept maps imuno e ealergias
</commit_message>
<xml_diff>
--- a/Produção científica/MAPEAMENTO-IMUNO.docx
+++ b/Produção científica/MAPEAMENTO-IMUNO.docx
@@ -1,6 +1,6 @@
 
 <file path=word/document.xml><?xml version="1.0" encoding="utf-8"?>
-<w:document xmlns:wpc="http://schemas.microsoft.com/office/word/2010/wordprocessingCanvas" xmlns:cx="http://schemas.microsoft.com/office/drawing/2014/chartex" xmlns:mc="http://schemas.openxmlformats.org/markup-compatibility/2006" xmlns:o="urn:schemas-microsoft-com:office:office" xmlns:r="http://schemas.openxmlformats.org/officeDocument/2006/relationships" xmlns:m="http://schemas.openxmlformats.org/officeDocument/2006/math" xmlns:v="urn:schemas-microsoft-com:vml" xmlns:wp14="http://schemas.microsoft.com/office/word/2010/wordprocessingDrawing" xmlns:wp="http://schemas.openxmlformats.org/drawingml/2006/wordprocessingDrawing" xmlns:w10="urn:schemas-microsoft-com:office:word" xmlns:w="http://schemas.openxmlformats.org/wordprocessingml/2006/main" xmlns:w14="http://schemas.microsoft.com/office/word/2010/wordml" xmlns:w15="http://schemas.microsoft.com/office/word/2012/wordml" xmlns:w16se="http://schemas.microsoft.com/office/word/2015/wordml/symex" xmlns:wpg="http://schemas.microsoft.com/office/word/2010/wordprocessingGroup" xmlns:wpi="http://schemas.microsoft.com/office/word/2010/wordprocessingInk" xmlns:wne="http://schemas.microsoft.com/office/word/2006/wordml" xmlns:wps="http://schemas.microsoft.com/office/word/2010/wordprocessingShape" mc:Ignorable="w14 w15 w16se wp14">
+<w:document xmlns:wpc="http://schemas.microsoft.com/office/word/2010/wordprocessingCanvas" xmlns:cx="http://schemas.microsoft.com/office/drawing/2014/chartex" xmlns:cx1="http://schemas.microsoft.com/office/drawing/2015/9/8/chartex" xmlns:cx2="http://schemas.microsoft.com/office/drawing/2015/10/21/chartex" xmlns:cx3="http://schemas.microsoft.com/office/drawing/2016/5/9/chartex" xmlns:cx4="http://schemas.microsoft.com/office/drawing/2016/5/10/chartex" xmlns:cx5="http://schemas.microsoft.com/office/drawing/2016/5/11/chartex" xmlns:cx6="http://schemas.microsoft.com/office/drawing/2016/5/12/chartex" xmlns:cx7="http://schemas.microsoft.com/office/drawing/2016/5/13/chartex" xmlns:cx8="http://schemas.microsoft.com/office/drawing/2016/5/14/chartex" xmlns:mc="http://schemas.openxmlformats.org/markup-compatibility/2006" xmlns:aink="http://schemas.microsoft.com/office/drawing/2016/ink" xmlns:am3d="http://schemas.microsoft.com/office/drawing/2017/model3d" xmlns:o="urn:schemas-microsoft-com:office:office" xmlns:oel="http://schemas.microsoft.com/office/2019/extlst" xmlns:r="http://schemas.openxmlformats.org/officeDocument/2006/relationships" xmlns:m="http://schemas.openxmlformats.org/officeDocument/2006/math" xmlns:v="urn:schemas-microsoft-com:vml" xmlns:wp14="http://schemas.microsoft.com/office/word/2010/wordprocessingDrawing" xmlns:wp="http://schemas.openxmlformats.org/drawingml/2006/wordprocessingDrawing" xmlns:w10="urn:schemas-microsoft-com:office:word" xmlns:w="http://schemas.openxmlformats.org/wordprocessingml/2006/main" xmlns:w14="http://schemas.microsoft.com/office/word/2010/wordml" xmlns:w15="http://schemas.microsoft.com/office/word/2012/wordml" xmlns:w16cex="http://schemas.microsoft.com/office/word/2018/wordml/cex" xmlns:w16cid="http://schemas.microsoft.com/office/word/2016/wordml/cid" xmlns:w16="http://schemas.microsoft.com/office/word/2018/wordml" xmlns:w16du="http://schemas.microsoft.com/office/word/2023/wordml/word16du" xmlns:w16sdtdh="http://schemas.microsoft.com/office/word/2020/wordml/sdtdatahash" xmlns:w16se="http://schemas.microsoft.com/office/word/2015/wordml/symex" xmlns:wpg="http://schemas.microsoft.com/office/word/2010/wordprocessingGroup" xmlns:wpi="http://schemas.microsoft.com/office/word/2010/wordprocessingInk" xmlns:wne="http://schemas.microsoft.com/office/word/2006/wordml" xmlns:wps="http://schemas.microsoft.com/office/word/2010/wordprocessingShape" mc:Ignorable="w14 w15 w16se w16cid w16 w16cex w16sdtdh wp14">
   <w:body>
     <w:p>
       <w:pPr>
@@ -96,6 +96,74 @@
         </w:rPr>
         <w:t>4</w:t>
       </w:r>
+      <w:r>
+        <w:rPr>
+          <w:rFonts w:cstheme="minorHAnsi"/>
+          <w:color w:val="111111"/>
+          <w:vertAlign w:val="superscript"/>
+        </w:rPr>
+        <w:t xml:space="preserve">, </w:t>
+      </w:r>
+      <w:r>
+        <w:rPr>
+          <w:rFonts w:cstheme="minorHAnsi"/>
+        </w:rPr>
+        <w:t>Robson Matos</w:t>
+      </w:r>
+      <w:r>
+        <w:rPr>
+          <w:rFonts w:cstheme="minorHAnsi"/>
+          <w:color w:val="111111"/>
+          <w:vertAlign w:val="superscript"/>
+        </w:rPr>
+        <w:t>5</w:t>
+      </w:r>
+      <w:r>
+        <w:rPr>
+          <w:rFonts w:cstheme="minorHAnsi"/>
+        </w:rPr>
+        <w:t>,</w:t>
+      </w:r>
+      <w:r>
+        <w:rPr>
+          <w:rFonts w:cstheme="minorHAnsi"/>
+        </w:rPr>
+        <w:t xml:space="preserve"> </w:t>
+      </w:r>
+      <w:r>
+        <w:rPr>
+          <w:rFonts w:cstheme="minorHAnsi"/>
+        </w:rPr>
+        <w:t>Gabriella Neves</w:t>
+      </w:r>
+      <w:r>
+        <w:rPr>
+          <w:rFonts w:cstheme="minorHAnsi"/>
+          <w:color w:val="111111"/>
+          <w:vertAlign w:val="superscript"/>
+        </w:rPr>
+        <w:t>6</w:t>
+      </w:r>
+      <w:r>
+        <w:rPr>
+          <w:rFonts w:cstheme="minorHAnsi"/>
+        </w:rPr>
+        <w:t>,</w:t>
+      </w:r>
+      <w:r>
+        <w:rPr>
+          <w:rFonts w:cstheme="minorHAnsi"/>
+        </w:rPr>
+        <w:t xml:space="preserve"> Paula Xavier dos Santos</w:t>
+      </w:r>
+      <w:r>
+        <w:rPr>
+          <w:rFonts w:cstheme="minorHAnsi"/>
+          <w:color w:val="111111"/>
+          <w:vertAlign w:val="superscript"/>
+        </w:rPr>
+        <w:t>7</w:t>
+      </w:r>
     </w:p>
     <w:p>
       <w:pPr>
@@ -132,10 +200,15 @@
         <w:jc w:val="both"/>
       </w:pPr>
       <w:r>
-        <w:rPr>
-          <w:highlight w:val="yellow"/>
-        </w:rPr>
-        <w:t>2 - Médica graduada pela Universidade Federal do Rio Grande do Sul – UFRGS, Porto Alegre, RS, Brasil. Mestrado em ciências médicas pela Universidade Federal do Rio Grande do Sul – UFRGS, Porto Alegre, RS, Brasil. Doutorado em construção de base de conhecimento de um sistema especialista de apoio ao diagnóstico de cardiopatias congênitas pela Universidade Federal de São Paulo – UNIFESP, São Paulo, SP, Brasil. Pós-doutorado em informática em saúde pela Erasmus University, Rotterdam, Holanda.</w:t>
+        <w:t xml:space="preserve">2 - Médica graduada pela Universidade Federal do Rio Grande do Sul – UFRGS, Porto Alegre, RS, Brasil. Doutorado pela Universidade Federal de São Paulo – UNIFESP, São Paulo, SP, Brasil. Pós-doutorado em informática em saúde pela Erasmus </w:t>
+      </w:r>
+      <w:proofErr w:type="spellStart"/>
+      <w:r>
+        <w:t>University</w:t>
+      </w:r>
+      <w:proofErr w:type="spellEnd"/>
+      <w:r>
+        <w:t>, Rotterdam, Holanda.</w:t>
       </w:r>
     </w:p>
     <w:p>
@@ -156,7 +229,31 @@
         <w:jc w:val="both"/>
       </w:pPr>
       <w:r>
-        <w:t xml:space="preserve">4 - </w:t>
+        <w:t xml:space="preserve">4 </w:t>
+      </w:r>
+      <w:r>
+        <w:t>–</w:t>
+      </w:r>
+      <w:r>
+        <w:t xml:space="preserve"> </w:t>
+      </w:r>
+    </w:p>
+    <w:p>
+      <w:pPr>
+        <w:spacing w:line="240" w:lineRule="auto"/>
+        <w:jc w:val="both"/>
+      </w:pPr>
+      <w:r>
+        <w:t>5-</w:t>
+      </w:r>
+    </w:p>
+    <w:p>
+      <w:pPr>
+        <w:spacing w:line="240" w:lineRule="auto"/>
+        <w:jc w:val="both"/>
+      </w:pPr>
+      <w:r>
+        <w:t xml:space="preserve">6- </w:t>
       </w:r>
     </w:p>
     <w:p>
@@ -170,7 +267,13 @@
         <w:rPr>
           <w:lang w:eastAsia="pt-BR"/>
         </w:rPr>
-        <w:t>Autor correspondente: Monalisa de Assis Molla</w:t>
+        <w:t xml:space="preserve">Autor correspondente: </w:t>
+      </w:r>
+      <w:r>
+        <w:rPr>
+          <w:lang w:eastAsia="pt-BR"/>
+        </w:rPr>
+        <w:t>Beatriz de Faria Leao</w:t>
       </w:r>
     </w:p>
     <w:p>
@@ -184,7 +287,19 @@
         <w:rPr>
           <w:lang w:eastAsia="pt-BR"/>
         </w:rPr>
-        <w:t>E-mail: monalisa.aassis@hsl.org.br</w:t>
+        <w:t xml:space="preserve">E-mail: </w:t>
+      </w:r>
+      <w:r>
+        <w:rPr>
+          <w:lang w:eastAsia="pt-BR"/>
+        </w:rPr>
+        <w:t>beatriz.leao</w:t>
+      </w:r>
+      <w:r>
+        <w:rPr>
+          <w:lang w:eastAsia="pt-BR"/>
+        </w:rPr>
+        <w:t>@hsl.org.br</w:t>
       </w:r>
     </w:p>
     <w:p>
@@ -259,34 +374,100 @@
           <w:i/>
           <w:iCs/>
         </w:rPr>
-        <w:t>Health Level Seven International</w:t>
-      </w:r>
-      <w:r>
-        <w:rPr>
-          <w:rFonts w:cstheme="minorHAnsi"/>
-        </w:rPr>
-        <w:t xml:space="preserve"> (HL7) e Comitê Europeu de Padronização (CEN</w:t>
-      </w:r>
-      <w:r>
-        <w:rPr>
-          <w:rFonts w:cstheme="minorHAnsi"/>
-        </w:rPr>
-        <w:t xml:space="preserve">) </w:t>
-      </w:r>
-      <w:r>
-        <w:rPr>
-          <w:rFonts w:cstheme="minorHAnsi"/>
-        </w:rPr>
-        <w:t>um padrão internacional para o registro de informações em saúde: o Sumário Internacional do Paciente (</w:t>
-      </w:r>
+        <w:t xml:space="preserve">Health Level </w:t>
+      </w:r>
+      <w:proofErr w:type="spellStart"/>
       <w:r>
         <w:rPr>
           <w:rFonts w:cstheme="minorHAnsi"/>
           <w:i/>
           <w:iCs/>
         </w:rPr>
-        <w:t>International Patient Summary</w:t>
-      </w:r>
+        <w:t>Seven</w:t>
+      </w:r>
+      <w:proofErr w:type="spellEnd"/>
+      <w:r>
+        <w:rPr>
+          <w:rFonts w:cstheme="minorHAnsi"/>
+          <w:i/>
+          <w:iCs/>
+        </w:rPr>
+        <w:t xml:space="preserve"> </w:t>
+      </w:r>
+      <w:proofErr w:type="spellStart"/>
+      <w:r>
+        <w:rPr>
+          <w:rFonts w:cstheme="minorHAnsi"/>
+          <w:i/>
+          <w:iCs/>
+        </w:rPr>
+        <w:t>International</w:t>
+      </w:r>
+      <w:proofErr w:type="spellEnd"/>
+      <w:r>
+        <w:rPr>
+          <w:rFonts w:cstheme="minorHAnsi"/>
+        </w:rPr>
+        <w:t xml:space="preserve"> (HL7) e Comitê Europeu de Padronização (CEN</w:t>
+      </w:r>
+      <w:r>
+        <w:rPr>
+          <w:rFonts w:cstheme="minorHAnsi"/>
+        </w:rPr>
+        <w:t xml:space="preserve">) </w:t>
+      </w:r>
+      <w:r>
+        <w:rPr>
+          <w:rFonts w:cstheme="minorHAnsi"/>
+        </w:rPr>
+        <w:t>um padrão internacional para o registro de informações em saúde: o Sumário Internacional do Paciente (</w:t>
+      </w:r>
+      <w:proofErr w:type="spellStart"/>
+      <w:r>
+        <w:rPr>
+          <w:rFonts w:cstheme="minorHAnsi"/>
+          <w:i/>
+          <w:iCs/>
+        </w:rPr>
+        <w:t>International</w:t>
+      </w:r>
+      <w:proofErr w:type="spellEnd"/>
+      <w:r>
+        <w:rPr>
+          <w:rFonts w:cstheme="minorHAnsi"/>
+          <w:i/>
+          <w:iCs/>
+        </w:rPr>
+        <w:t xml:space="preserve"> </w:t>
+      </w:r>
+      <w:proofErr w:type="spellStart"/>
+      <w:r>
+        <w:rPr>
+          <w:rFonts w:cstheme="minorHAnsi"/>
+          <w:i/>
+          <w:iCs/>
+        </w:rPr>
+        <w:t>Patient</w:t>
+      </w:r>
+      <w:proofErr w:type="spellEnd"/>
+      <w:r>
+        <w:rPr>
+          <w:rFonts w:cstheme="minorHAnsi"/>
+          <w:i/>
+          <w:iCs/>
+        </w:rPr>
+        <w:t xml:space="preserve"> </w:t>
+      </w:r>
+      <w:proofErr w:type="spellStart"/>
+      <w:r>
+        <w:rPr>
+          <w:rFonts w:cstheme="minorHAnsi"/>
+          <w:i/>
+          <w:iCs/>
+        </w:rPr>
+        <w:t>Summary</w:t>
+      </w:r>
+      <w:proofErr w:type="spellEnd"/>
       <w:r>
         <w:rPr>
           <w:rFonts w:cstheme="minorHAnsi"/>
@@ -474,9 +655,11 @@
         <w:lastRenderedPageBreak/>
         <w:t>INTRODUÇÃO</w:t>
       </w:r>
-      <w:r>
-        <w:rPr>
-          <w:rStyle w:val="Refdecomentrio"/>
+      <w:commentRangeStart w:id="0"/>
+      <w:commentRangeEnd w:id="0"/>
+      <w:r>
+        <w:rPr>
+          <w:rStyle w:val="CommentReference"/>
           <w:rFonts w:cstheme="minorHAnsi"/>
           <w:sz w:val="22"/>
           <w:szCs w:val="22"/>
@@ -514,22 +697,88 @@
           <w:i/>
           <w:iCs/>
         </w:rPr>
-        <w:t>Health Level Seven International</w:t>
-      </w:r>
-      <w:r>
-        <w:rPr>
-          <w:rFonts w:cstheme="minorHAnsi"/>
-        </w:rPr>
-        <w:t xml:space="preserve"> (HL7) e Comitê Europeu de Padronização (CEN) desenvolveram um padrão internacional para o registro de informações em saúde: o Sumário Internacional do Paciente (</w:t>
-      </w:r>
+        <w:t xml:space="preserve">Health Level </w:t>
+      </w:r>
+      <w:proofErr w:type="spellStart"/>
       <w:r>
         <w:rPr>
           <w:rFonts w:cstheme="minorHAnsi"/>
           <w:i/>
           <w:iCs/>
         </w:rPr>
-        <w:t>International Patient Summary</w:t>
-      </w:r>
+        <w:t>Seven</w:t>
+      </w:r>
+      <w:proofErr w:type="spellEnd"/>
+      <w:r>
+        <w:rPr>
+          <w:rFonts w:cstheme="minorHAnsi"/>
+          <w:i/>
+          <w:iCs/>
+        </w:rPr>
+        <w:t xml:space="preserve"> </w:t>
+      </w:r>
+      <w:proofErr w:type="spellStart"/>
+      <w:r>
+        <w:rPr>
+          <w:rFonts w:cstheme="minorHAnsi"/>
+          <w:i/>
+          <w:iCs/>
+        </w:rPr>
+        <w:t>International</w:t>
+      </w:r>
+      <w:proofErr w:type="spellEnd"/>
+      <w:r>
+        <w:rPr>
+          <w:rFonts w:cstheme="minorHAnsi"/>
+        </w:rPr>
+        <w:t xml:space="preserve"> (HL7) e Comitê Europeu de Padronização (CEN) desenvolveram um padrão internacional para o registro de informações em saúde: o Sumário Internacional do Paciente (</w:t>
+      </w:r>
+      <w:proofErr w:type="spellStart"/>
+      <w:r>
+        <w:rPr>
+          <w:rFonts w:cstheme="minorHAnsi"/>
+          <w:i/>
+          <w:iCs/>
+        </w:rPr>
+        <w:t>International</w:t>
+      </w:r>
+      <w:proofErr w:type="spellEnd"/>
+      <w:r>
+        <w:rPr>
+          <w:rFonts w:cstheme="minorHAnsi"/>
+          <w:i/>
+          <w:iCs/>
+        </w:rPr>
+        <w:t xml:space="preserve"> </w:t>
+      </w:r>
+      <w:proofErr w:type="spellStart"/>
+      <w:r>
+        <w:rPr>
+          <w:rFonts w:cstheme="minorHAnsi"/>
+          <w:i/>
+          <w:iCs/>
+        </w:rPr>
+        <w:t>Patient</w:t>
+      </w:r>
+      <w:proofErr w:type="spellEnd"/>
+      <w:r>
+        <w:rPr>
+          <w:rFonts w:cstheme="minorHAnsi"/>
+          <w:i/>
+          <w:iCs/>
+        </w:rPr>
+        <w:t xml:space="preserve"> </w:t>
+      </w:r>
+      <w:proofErr w:type="spellStart"/>
+      <w:r>
+        <w:rPr>
+          <w:rFonts w:cstheme="minorHAnsi"/>
+          <w:i/>
+          <w:iCs/>
+        </w:rPr>
+        <w:t>Summary</w:t>
+      </w:r>
+      <w:proofErr w:type="spellEnd"/>
       <w:r>
         <w:rPr>
           <w:rFonts w:cstheme="minorHAnsi"/>
@@ -539,7 +788,7 @@
     </w:p>
     <w:p>
       <w:pPr>
-        <w:pStyle w:val="SemEspaamento"/>
+        <w:pStyle w:val="NoSpacing"/>
         <w:spacing w:line="360" w:lineRule="auto"/>
         <w:ind w:firstLine="709"/>
         <w:jc w:val="both"/>
@@ -597,23 +846,57 @@
         </w:rPr>
         <w:t xml:space="preserve">prevê empregar a expertise adquirida pela Sociedade Beneficente de Senhoras Hospital Sírio-Libanês (HSL) no uso das tecnologias de informação e comunicação em saúde (TICs) para viabilizar prova de conceito para possibilitar a internalização do Sumário Internacional do Paciente (IPS – </w:t>
       </w:r>
+      <w:proofErr w:type="spellStart"/>
       <w:r>
         <w:rPr>
           <w:rFonts w:asciiTheme="minorHAnsi" w:eastAsia="Arial" w:hAnsiTheme="minorHAnsi" w:cstheme="minorHAnsi"/>
           <w:i/>
         </w:rPr>
-        <w:t>International Patient Summary</w:t>
-      </w:r>
+        <w:t>International</w:t>
+      </w:r>
+      <w:proofErr w:type="spellEnd"/>
       <w:r>
         <w:rPr>
           <w:rFonts w:asciiTheme="minorHAnsi" w:eastAsia="Arial" w:hAnsiTheme="minorHAnsi" w:cstheme="minorHAnsi"/>
+          <w:i/>
+        </w:rPr>
+        <w:t xml:space="preserve"> </w:t>
+      </w:r>
+      <w:proofErr w:type="spellStart"/>
+      <w:r>
+        <w:rPr>
+          <w:rFonts w:asciiTheme="minorHAnsi" w:eastAsia="Arial" w:hAnsiTheme="minorHAnsi" w:cstheme="minorHAnsi"/>
+          <w:i/>
+        </w:rPr>
+        <w:t>Patient</w:t>
+      </w:r>
+      <w:proofErr w:type="spellEnd"/>
+      <w:r>
+        <w:rPr>
+          <w:rFonts w:asciiTheme="minorHAnsi" w:eastAsia="Arial" w:hAnsiTheme="minorHAnsi" w:cstheme="minorHAnsi"/>
+          <w:i/>
+        </w:rPr>
+        <w:t xml:space="preserve"> </w:t>
+      </w:r>
+      <w:proofErr w:type="spellStart"/>
+      <w:r>
+        <w:rPr>
+          <w:rFonts w:asciiTheme="minorHAnsi" w:eastAsia="Arial" w:hAnsiTheme="minorHAnsi" w:cstheme="minorHAnsi"/>
+          <w:i/>
+        </w:rPr>
+        <w:t>Summary</w:t>
+      </w:r>
+      <w:proofErr w:type="spellEnd"/>
+      <w:r>
+        <w:rPr>
+          <w:rFonts w:asciiTheme="minorHAnsi" w:eastAsia="Arial" w:hAnsiTheme="minorHAnsi" w:cstheme="minorHAnsi"/>
         </w:rPr>
         <w:t>) na Rede Nacional de Dados em Saúde (RNDS).</w:t>
       </w:r>
     </w:p>
     <w:p>
       <w:pPr>
-        <w:pStyle w:val="Ttulo2"/>
+        <w:pStyle w:val="Heading2"/>
         <w:shd w:val="clear" w:color="auto" w:fill="FFFFFF"/>
         <w:spacing w:before="0" w:beforeAutospacing="0" w:after="0" w:afterAutospacing="0" w:line="360" w:lineRule="auto"/>
         <w:ind w:firstLine="709"/>
@@ -689,7 +972,43 @@
           <w:sz w:val="22"/>
           <w:szCs w:val="22"/>
         </w:rPr>
-        <w:t>Mapeamento é o processo de associar conceitos de um recurso terminológico a conceitos em outro recurso terminológico, definindo sua equivalência de acordo com uma lógica documentada e um determinado propósito. Os recursos terminológicos podem estar relacionados (diferentes versões do mesmo recurso), ou ser recursos completamente diferentes. O processo de mapeamento identifica se há uma relação entre os conceitos e, se houver, o nível de significado expressado por essa relação. É uma forma de integrar diferentes recursos terminológicos utilizados com diferentes propósitos, e onde uma ponte entre eles for necessária para efeitos de interoperabilidade, essa ponte pode ser construída por meio de mapeamento. Assim, diferentes fontes de dados podem ser comparadas e relacionadas para que os dados possam ser intercambiados por sistemas de informação, comparados ao longo do tempo, ou agregados com propósitos diversos. O produto final (deliverable) do processo é um conjunto de mapeamentos individuais (relações) entre dois recursos terminológicos que define a cardinalidade e o grau de equivalência entre conceitos e estruturas de conjuntos de regras, e permite a tradução automatizada entre recursos terminológicos</w:t>
+        <w:t xml:space="preserve">Mapeamento é o processo de associar conceitos de um recurso terminológico a conceitos em outro recurso terminológico, definindo sua equivalência de acordo com uma lógica documentada e um determinado propósito. Os recursos terminológicos podem estar relacionados (diferentes versões do mesmo recurso), ou ser recursos completamente diferentes. O processo de mapeamento identifica se há uma relação entre os conceitos e, se houver, o nível de significado expressado por essa relação. É uma forma de integrar diferentes recursos terminológicos utilizados com diferentes propósitos, e onde uma ponte entre eles for necessária para efeitos de interoperabilidade, essa ponte pode ser construída por meio de mapeamento. Assim, diferentes fontes de dados podem ser comparadas e relacionadas para que os dados possam ser intercambiados por sistemas de informação, comparados ao longo do tempo, ou agregados com propósitos diversos. O </w:t>
+      </w:r>
+      <w:proofErr w:type="gramStart"/>
+      <w:r>
+        <w:rPr>
+          <w:rFonts w:asciiTheme="minorHAnsi" w:hAnsiTheme="minorHAnsi" w:cstheme="minorHAnsi"/>
+          <w:sz w:val="22"/>
+          <w:szCs w:val="22"/>
+        </w:rPr>
+        <w:t>produto final</w:t>
+      </w:r>
+      <w:proofErr w:type="gramEnd"/>
+      <w:r>
+        <w:rPr>
+          <w:rFonts w:asciiTheme="minorHAnsi" w:hAnsiTheme="minorHAnsi" w:cstheme="minorHAnsi"/>
+          <w:sz w:val="22"/>
+          <w:szCs w:val="22"/>
+        </w:rPr>
+        <w:t xml:space="preserve"> (</w:t>
+      </w:r>
+      <w:proofErr w:type="spellStart"/>
+      <w:r>
+        <w:rPr>
+          <w:rFonts w:asciiTheme="minorHAnsi" w:hAnsiTheme="minorHAnsi" w:cstheme="minorHAnsi"/>
+          <w:sz w:val="22"/>
+          <w:szCs w:val="22"/>
+        </w:rPr>
+        <w:t>deliverable</w:t>
+      </w:r>
+      <w:proofErr w:type="spellEnd"/>
+      <w:r>
+        <w:rPr>
+          <w:rFonts w:asciiTheme="minorHAnsi" w:hAnsiTheme="minorHAnsi" w:cstheme="minorHAnsi"/>
+          <w:sz w:val="22"/>
+          <w:szCs w:val="22"/>
+        </w:rPr>
+        <w:t>) do processo é um conjunto de mapeamentos individuais (relações) entre dois recursos terminológicos que define a cardinalidade e o grau de equivalência entre conceitos e estruturas de conjuntos de regras, e permite a tradução automatizada entre recursos terminológicos</w:t>
       </w:r>
       <w:r>
         <w:rPr>
@@ -818,15 +1137,33 @@
           <w:sz w:val="22"/>
           <w:szCs w:val="22"/>
         </w:rPr>
-        <w:t xml:space="preserve"> - c</w:t>
-      </w:r>
-      <w:r>
-        <w:rPr>
-          <w:rFonts w:asciiTheme="minorHAnsi" w:hAnsiTheme="minorHAnsi" w:cstheme="minorHAnsi"/>
-          <w:sz w:val="22"/>
-          <w:szCs w:val="22"/>
-        </w:rPr>
-        <w:t xml:space="preserve">ompartilhamento da informação entre sistemas e organizações (interoperabilidade); </w:t>
+        <w:t xml:space="preserve"> - </w:t>
+      </w:r>
+      <w:proofErr w:type="gramStart"/>
+      <w:r>
+        <w:rPr>
+          <w:rFonts w:asciiTheme="minorHAnsi" w:hAnsiTheme="minorHAnsi" w:cstheme="minorHAnsi"/>
+          <w:sz w:val="22"/>
+          <w:szCs w:val="22"/>
+        </w:rPr>
+        <w:t>c</w:t>
+      </w:r>
+      <w:r>
+        <w:rPr>
+          <w:rFonts w:asciiTheme="minorHAnsi" w:hAnsiTheme="minorHAnsi" w:cstheme="minorHAnsi"/>
+          <w:sz w:val="22"/>
+          <w:szCs w:val="22"/>
+        </w:rPr>
+        <w:t>ompartilhamento</w:t>
+      </w:r>
+      <w:proofErr w:type="gramEnd"/>
+      <w:r>
+        <w:rPr>
+          <w:rFonts w:asciiTheme="minorHAnsi" w:hAnsiTheme="minorHAnsi" w:cstheme="minorHAnsi"/>
+          <w:sz w:val="22"/>
+          <w:szCs w:val="22"/>
+        </w:rPr>
+        <w:t xml:space="preserve"> da informação entre sistemas e organizações (interoperabilidade); </w:t>
       </w:r>
     </w:p>
     <w:p>
@@ -849,15 +1186,33 @@
           <w:sz w:val="22"/>
           <w:szCs w:val="22"/>
         </w:rPr>
-        <w:t>- r</w:t>
-      </w:r>
-      <w:r>
-        <w:rPr>
-          <w:rFonts w:asciiTheme="minorHAnsi" w:hAnsiTheme="minorHAnsi" w:cstheme="minorHAnsi"/>
-          <w:sz w:val="22"/>
-          <w:szCs w:val="22"/>
-        </w:rPr>
-        <w:t xml:space="preserve">euso dos dados coletados com um dado propósito para alcançar um propósito diferente (uso secundário); </w:t>
+        <w:t xml:space="preserve">- </w:t>
+      </w:r>
+      <w:proofErr w:type="gramStart"/>
+      <w:r>
+        <w:rPr>
+          <w:rFonts w:asciiTheme="minorHAnsi" w:hAnsiTheme="minorHAnsi" w:cstheme="minorHAnsi"/>
+          <w:sz w:val="22"/>
+          <w:szCs w:val="22"/>
+        </w:rPr>
+        <w:t>r</w:t>
+      </w:r>
+      <w:r>
+        <w:rPr>
+          <w:rFonts w:asciiTheme="minorHAnsi" w:hAnsiTheme="minorHAnsi" w:cstheme="minorHAnsi"/>
+          <w:sz w:val="22"/>
+          <w:szCs w:val="22"/>
+        </w:rPr>
+        <w:t>euso</w:t>
+      </w:r>
+      <w:proofErr w:type="gramEnd"/>
+      <w:r>
+        <w:rPr>
+          <w:rFonts w:asciiTheme="minorHAnsi" w:hAnsiTheme="minorHAnsi" w:cstheme="minorHAnsi"/>
+          <w:sz w:val="22"/>
+          <w:szCs w:val="22"/>
+        </w:rPr>
+        <w:t xml:space="preserve"> dos dados coletados com um dado propósito para alcançar um propósito diferente (uso secundário); </w:t>
       </w:r>
     </w:p>
     <w:p>
@@ -880,7 +1235,16 @@
           <w:sz w:val="22"/>
           <w:szCs w:val="22"/>
         </w:rPr>
-        <w:t>A conversão de um recurso terminológico antigo, não mais relevante, para uma nova representação alternativa</w:t>
+        <w:t xml:space="preserve">A conversão de um recurso terminológico antigo, não mais relevante, para uma nova representação </w:t>
+      </w:r>
+      <w:proofErr w:type="gramStart"/>
+      <w:r>
+        <w:rPr>
+          <w:rFonts w:asciiTheme="minorHAnsi" w:hAnsiTheme="minorHAnsi" w:cstheme="minorHAnsi"/>
+          <w:sz w:val="22"/>
+          <w:szCs w:val="22"/>
+        </w:rPr>
+        <w:t>alternativa</w:t>
       </w:r>
       <w:r>
         <w:rPr>
@@ -890,7 +1254,18 @@
           <w:szCs w:val="22"/>
           <w:vertAlign w:val="superscript"/>
         </w:rPr>
-        <w:t>(1</w:t>
+        <w:t>(</w:t>
+      </w:r>
+      <w:proofErr w:type="gramEnd"/>
+      <w:r>
+        <w:rPr>
+          <w:rFonts w:asciiTheme="minorHAnsi" w:hAnsiTheme="minorHAnsi" w:cstheme="minorHAnsi"/>
+          <w:color w:val="111111"/>
+          <w:sz w:val="22"/>
+          <w:szCs w:val="22"/>
+          <w:vertAlign w:val="superscript"/>
+        </w:rPr>
+        <w:t>1</w:t>
       </w:r>
       <w:r>
         <w:rPr>
@@ -1048,7 +1423,25 @@
           <w:sz w:val="22"/>
           <w:szCs w:val="22"/>
         </w:rPr>
-        <w:t xml:space="preserve"> para os órgãos responsáveis afim de discutir e definir quais termos serã</w:t>
+        <w:t xml:space="preserve"> para os órgãos responsáveis </w:t>
+      </w:r>
+      <w:proofErr w:type="gramStart"/>
+      <w:r>
+        <w:rPr>
+          <w:rFonts w:asciiTheme="minorHAnsi" w:hAnsiTheme="minorHAnsi" w:cstheme="minorHAnsi"/>
+          <w:sz w:val="22"/>
+          <w:szCs w:val="22"/>
+        </w:rPr>
+        <w:t>afim</w:t>
+      </w:r>
+      <w:proofErr w:type="gramEnd"/>
+      <w:r>
+        <w:rPr>
+          <w:rFonts w:asciiTheme="minorHAnsi" w:hAnsiTheme="minorHAnsi" w:cstheme="minorHAnsi"/>
+          <w:sz w:val="22"/>
+          <w:szCs w:val="22"/>
+        </w:rPr>
+        <w:t xml:space="preserve"> de discutir e definir quais termos serã</w:t>
       </w:r>
       <w:r>
         <w:rPr>
@@ -1271,7 +1664,7 @@
       </w:r>
       <w:r>
         <w:rPr>
-          <w:rStyle w:val="Forte"/>
+          <w:rStyle w:val="Strong"/>
           <w:rFonts w:asciiTheme="minorHAnsi" w:hAnsiTheme="minorHAnsi" w:cstheme="minorHAnsi"/>
           <w:b w:val="0"/>
           <w:sz w:val="22"/>
@@ -1309,7 +1702,7 @@
       </w:r>
       <w:r>
         <w:rPr>
-          <w:rStyle w:val="nfase"/>
+          <w:rStyle w:val="Emphasis"/>
           <w:rFonts w:asciiTheme="minorHAnsi" w:hAnsiTheme="minorHAnsi" w:cstheme="minorHAnsi"/>
           <w:i w:val="0"/>
           <w:iCs w:val="0"/>
@@ -1339,7 +1732,7 @@
       </w:r>
       <w:r>
         <w:rPr>
-          <w:rStyle w:val="nfase"/>
+          <w:rStyle w:val="Emphasis"/>
           <w:rFonts w:asciiTheme="minorHAnsi" w:hAnsiTheme="minorHAnsi" w:cstheme="minorHAnsi"/>
           <w:i w:val="0"/>
           <w:iCs w:val="0"/>
@@ -1426,7 +1819,7 @@
         </w:rPr>
         <w:t xml:space="preserve"> utilizando o portal (</w:t>
       </w:r>
-      <w:hyperlink r:id="rId7" w:anchor="/bulario/" w:history="1">
+      <w:hyperlink r:id="rId8" w:anchor="/bulario/" w:history="1">
         <w:r>
           <w:rPr>
             <w:rStyle w:val="Hyperlink"/>
@@ -1494,7 +1887,7 @@
         <w:lastRenderedPageBreak/>
         <w:t>Medicamentos (CMED) recebida pelo Ministério da Saúde em 03 de fevereiro de 2023 (</w:t>
       </w:r>
-      <w:hyperlink r:id="rId8" w:tgtFrame="_blank" w:history="1">
+      <w:hyperlink r:id="rId9" w:tgtFrame="_blank" w:history="1">
         <w:r>
           <w:rPr>
             <w:rStyle w:val="Hyperlink"/>
@@ -1632,7 +2025,7 @@
     </w:p>
     <w:p>
       <w:pPr>
-        <w:pStyle w:val="PargrafodaLista"/>
+        <w:pStyle w:val="ListParagraph"/>
         <w:numPr>
           <w:ilvl w:val="0"/>
           <w:numId w:val="9"/>
@@ -1656,7 +2049,7 @@
     </w:p>
     <w:p>
       <w:pPr>
-        <w:pStyle w:val="PargrafodaLista"/>
+        <w:pStyle w:val="ListParagraph"/>
         <w:spacing w:after="0" w:line="360" w:lineRule="auto"/>
         <w:jc w:val="both"/>
         <w:rPr>
@@ -1682,7 +2075,7 @@
         </w:rPr>
         <w:t>A lista “fonte” da RNDS foi extraída do portal SIMPLIFIER.NET do Departamento de Informática do SUS, Ministério da Saúde do Brasil. (</w:t>
       </w:r>
-      <w:hyperlink r:id="rId9" w:history="1">
+      <w:hyperlink r:id="rId10" w:history="1">
         <w:r>
           <w:rPr>
             <w:rStyle w:val="Hyperlink"/>
@@ -1804,7 +2197,7 @@
         </w:rPr>
         <w:t>portal da ANVISA (</w:t>
       </w:r>
-      <w:hyperlink r:id="rId10" w:history="1">
+      <w:hyperlink r:id="rId11" w:history="1">
         <w:r>
           <w:rPr>
             <w:rStyle w:val="Hyperlink"/>
@@ -1864,7 +2257,7 @@
     </w:p>
     <w:p>
       <w:pPr>
-        <w:pStyle w:val="Ttulo1"/>
+        <w:pStyle w:val="Heading1"/>
         <w:shd w:val="clear" w:color="auto" w:fill="FDFDFD"/>
         <w:spacing w:before="0" w:line="360" w:lineRule="auto"/>
         <w:ind w:firstLine="709"/>
@@ -1907,7 +2300,7 @@
       </w:r>
       <w:r>
         <w:rPr>
-          <w:rStyle w:val="nfase"/>
+          <w:rStyle w:val="Emphasis"/>
           <w:rFonts w:asciiTheme="minorHAnsi" w:hAnsiTheme="minorHAnsi" w:cstheme="minorHAnsi"/>
           <w:b/>
           <w:bCs/>
@@ -1922,7 +2315,7 @@
       </w:r>
       <w:r>
         <w:rPr>
-          <w:rStyle w:val="nfase"/>
+          <w:rStyle w:val="Emphasis"/>
           <w:rFonts w:asciiTheme="minorHAnsi" w:hAnsiTheme="minorHAnsi" w:cstheme="minorHAnsi"/>
           <w:bCs/>
           <w:i w:val="0"/>
@@ -1954,8 +2347,6 @@
         </w:rPr>
         <w:t xml:space="preserve">APS PEC </w:t>
       </w:r>
-      <w:bookmarkStart w:id="1" w:name="_GoBack"/>
-      <w:bookmarkEnd w:id="1"/>
       <w:r>
         <w:rPr>
           <w:rFonts w:asciiTheme="minorHAnsi" w:hAnsiTheme="minorHAnsi" w:cstheme="minorHAnsi"/>
@@ -1966,7 +2357,7 @@
         </w:rPr>
         <w:t>(</w:t>
       </w:r>
-      <w:hyperlink r:id="rId11" w:history="1">
+      <w:hyperlink r:id="rId12" w:history="1">
         <w:r>
           <w:rPr>
             <w:rStyle w:val="Hyperlink"/>
@@ -2092,7 +2483,7 @@
     </w:p>
     <w:p>
       <w:pPr>
-        <w:pStyle w:val="Legenda"/>
+        <w:pStyle w:val="Caption"/>
         <w:ind w:firstLine="0"/>
         <w:rPr>
           <w:rFonts w:asciiTheme="minorHAnsi" w:hAnsiTheme="minorHAnsi" w:cstheme="minorHAnsi"/>
@@ -2530,7 +2921,7 @@
     </w:p>
     <w:p>
       <w:pPr>
-        <w:pStyle w:val="Legenda"/>
+        <w:pStyle w:val="Caption"/>
         <w:ind w:firstLine="0"/>
         <w:rPr>
           <w:rFonts w:asciiTheme="minorHAnsi" w:hAnsiTheme="minorHAnsi" w:cstheme="minorHAnsi"/>
@@ -2737,12 +3128,14 @@
                 <w:rFonts w:cstheme="minorHAnsi"/>
               </w:rPr>
             </w:pPr>
+            <w:proofErr w:type="gramStart"/>
             <w:r>
               <w:rPr>
                 <w:rFonts w:cstheme="minorHAnsi"/>
               </w:rPr>
               <w:t>1..*</w:t>
             </w:r>
+            <w:proofErr w:type="gramEnd"/>
           </w:p>
         </w:tc>
         <w:tc>
@@ -2799,11 +3192,19 @@
                 <w:rFonts w:cstheme="minorHAnsi"/>
               </w:rPr>
             </w:pPr>
+            <w:proofErr w:type="gramStart"/>
             <w:r>
               <w:rPr>
                 <w:rFonts w:cstheme="minorHAnsi"/>
               </w:rPr>
-              <w:t>*..1</w:t>
+              <w:t>*..</w:t>
+            </w:r>
+            <w:proofErr w:type="gramEnd"/>
+            <w:r>
+              <w:rPr>
+                <w:rFonts w:cstheme="minorHAnsi"/>
+              </w:rPr>
+              <w:t>1</w:t>
             </w:r>
           </w:p>
         </w:tc>
@@ -3033,7 +3434,7 @@
         </w:rPr>
         <w:t xml:space="preserve"> (</w:t>
       </w:r>
-      <w:hyperlink r:id="rId12" w:history="1">
+      <w:hyperlink r:id="rId13" w:history="1">
         <w:r>
           <w:rPr>
             <w:rStyle w:val="Hyperlink"/>
@@ -3093,7 +3494,21 @@
         <w:rPr>
           <w:rFonts w:cstheme="minorHAnsi"/>
         </w:rPr>
-        <w:t xml:space="preserve">04 termos se tratavam da mesma vacina para </w:t>
+        <w:t xml:space="preserve">04 termos se </w:t>
+      </w:r>
+      <w:proofErr w:type="gramStart"/>
+      <w:r>
+        <w:rPr>
+          <w:rFonts w:cstheme="minorHAnsi"/>
+        </w:rPr>
+        <w:t>tratavam</w:t>
+      </w:r>
+      <w:proofErr w:type="gramEnd"/>
+      <w:r>
+        <w:rPr>
+          <w:rFonts w:cstheme="minorHAnsi"/>
+        </w:rPr>
+        <w:t xml:space="preserve"> da mesma vacina para </w:t>
       </w:r>
       <w:r>
         <w:rPr>
@@ -3184,7 +3599,7 @@
                     </pic:cNvPicPr>
                   </pic:nvPicPr>
                   <pic:blipFill>
-                    <a:blip r:embed="rId13">
+                    <a:blip r:embed="rId14">
                       <a:extLst>
                         <a:ext uri="{28A0092B-C50C-407E-A947-70E740481C1C}">
                           <a14:useLocalDpi xmlns:a14="http://schemas.microsoft.com/office/drawing/2010/main" val="0"/>
@@ -3282,7 +3697,7 @@
     </w:p>
     <w:p>
       <w:pPr>
-        <w:pStyle w:val="Legenda"/>
+        <w:pStyle w:val="Caption"/>
         <w:ind w:firstLine="0"/>
         <w:rPr>
           <w:rFonts w:asciiTheme="minorHAnsi" w:hAnsiTheme="minorHAnsi" w:cstheme="minorHAnsi"/>
@@ -3336,7 +3751,7 @@
                     </pic:cNvPicPr>
                   </pic:nvPicPr>
                   <pic:blipFill>
-                    <a:blip r:embed="rId14">
+                    <a:blip r:embed="rId15">
                       <a:extLst>
                         <a:ext uri="{28A0092B-C50C-407E-A947-70E740481C1C}">
                           <a14:useLocalDpi xmlns:a14="http://schemas.microsoft.com/office/drawing/2010/main" val="0"/>
@@ -3370,7 +3785,7 @@
     </w:p>
     <w:p>
       <w:pPr>
-        <w:pStyle w:val="Legenda"/>
+        <w:pStyle w:val="Caption"/>
         <w:ind w:firstLine="0"/>
         <w:rPr>
           <w:rFonts w:asciiTheme="minorHAnsi" w:hAnsiTheme="minorHAnsi" w:cstheme="minorHAnsi"/>
@@ -3410,7 +3825,7 @@
         </w:rPr>
         <w:t xml:space="preserve"> (</w:t>
       </w:r>
-      <w:hyperlink r:id="rId15" w:history="1">
+      <w:hyperlink r:id="rId16" w:history="1">
         <w:r>
           <w:rPr>
             <w:rStyle w:val="Hyperlink"/>
@@ -3437,7 +3852,7 @@
         </w:rPr>
         <w:t xml:space="preserve"> (</w:t>
       </w:r>
-      <w:hyperlink r:id="rId16" w:anchor="imunobiologico" w:history="1">
+      <w:hyperlink r:id="rId17" w:anchor="imunobiologico" w:history="1">
         <w:r>
           <w:rPr>
             <w:rStyle w:val="Hyperlink"/>
@@ -3644,7 +4059,7 @@
             <wp:cNvGraphicFramePr/>
             <a:graphic xmlns:a="http://schemas.openxmlformats.org/drawingml/2006/main">
               <a:graphicData uri="http://schemas.openxmlformats.org/drawingml/2006/chart">
-                <c:chart xmlns:c="http://schemas.openxmlformats.org/drawingml/2006/chart" xmlns:r="http://schemas.openxmlformats.org/officeDocument/2006/relationships" r:id="rId17"/>
+                <c:chart xmlns:c="http://schemas.openxmlformats.org/drawingml/2006/chart" xmlns:r="http://schemas.openxmlformats.org/officeDocument/2006/relationships" r:id="rId18"/>
               </a:graphicData>
             </a:graphic>
           </wp:inline>
@@ -3676,7 +4091,7 @@
     </w:p>
     <w:p>
       <w:pPr>
-        <w:pStyle w:val="Legenda"/>
+        <w:pStyle w:val="Caption"/>
         <w:ind w:firstLine="0"/>
         <w:rPr>
           <w:rFonts w:asciiTheme="minorHAnsi" w:hAnsiTheme="minorHAnsi" w:cstheme="minorHAnsi"/>
@@ -3758,7 +4173,7 @@
             <wp:cNvGraphicFramePr/>
             <a:graphic xmlns:a="http://schemas.openxmlformats.org/drawingml/2006/main">
               <a:graphicData uri="http://schemas.openxmlformats.org/drawingml/2006/chart">
-                <c:chart xmlns:c="http://schemas.openxmlformats.org/drawingml/2006/chart" xmlns:r="http://schemas.openxmlformats.org/officeDocument/2006/relationships" r:id="rId18"/>
+                <c:chart xmlns:c="http://schemas.openxmlformats.org/drawingml/2006/chart" xmlns:r="http://schemas.openxmlformats.org/officeDocument/2006/relationships" r:id="rId19"/>
               </a:graphicData>
             </a:graphic>
           </wp:inline>
@@ -3776,7 +4191,21 @@
         <w:rPr>
           <w:rFonts w:cstheme="minorHAnsi"/>
         </w:rPr>
-        <w:t>Exemplo de nomenclatura diferente: Imunoglobulina humana antitétano (RNDS) e imunoglobulina antitetânica (DCB)</w:t>
+        <w:t xml:space="preserve">Exemplo de nomenclatura diferente: Imunoglobulina humana </w:t>
+      </w:r>
+      <w:proofErr w:type="spellStart"/>
+      <w:r>
+        <w:rPr>
+          <w:rFonts w:cstheme="minorHAnsi"/>
+        </w:rPr>
+        <w:t>antitétano</w:t>
+      </w:r>
+      <w:proofErr w:type="spellEnd"/>
+      <w:r>
+        <w:rPr>
+          <w:rFonts w:cstheme="minorHAnsi"/>
+        </w:rPr>
+        <w:t xml:space="preserve"> (RNDS) e imunoglobulina antitetânica (DCB)</w:t>
       </w:r>
       <w:r>
         <w:rPr>
@@ -3801,7 +4230,7 @@
     </w:p>
     <w:p>
       <w:pPr>
-        <w:pStyle w:val="Legenda"/>
+        <w:pStyle w:val="Caption"/>
         <w:ind w:firstLine="0"/>
         <w:rPr>
           <w:rFonts w:asciiTheme="minorHAnsi" w:hAnsiTheme="minorHAnsi" w:cstheme="minorHAnsi"/>
@@ -3883,7 +4312,7 @@
             <wp:cNvGraphicFramePr/>
             <a:graphic xmlns:a="http://schemas.openxmlformats.org/drawingml/2006/main">
               <a:graphicData uri="http://schemas.openxmlformats.org/drawingml/2006/chart">
-                <c:chart xmlns:c="http://schemas.openxmlformats.org/drawingml/2006/chart" xmlns:r="http://schemas.openxmlformats.org/officeDocument/2006/relationships" r:id="rId19"/>
+                <c:chart xmlns:c="http://schemas.openxmlformats.org/drawingml/2006/chart" xmlns:r="http://schemas.openxmlformats.org/officeDocument/2006/relationships" r:id="rId20"/>
               </a:graphicData>
             </a:graphic>
           </wp:inline>
@@ -3907,14 +4336,44 @@
         <w:rPr>
           <w:rFonts w:cstheme="minorHAnsi"/>
         </w:rPr>
-        <w:t xml:space="preserve">munoglobulina humana antitétano </w:t>
-      </w:r>
-      <w:r>
-        <w:rPr>
-          <w:rFonts w:cstheme="minorHAnsi"/>
-        </w:rPr>
-        <w:t>(RNDS) e Imunoglobulina anti tetânica</w:t>
-      </w:r>
+        <w:t xml:space="preserve">munoglobulina humana </w:t>
+      </w:r>
+      <w:proofErr w:type="spellStart"/>
+      <w:r>
+        <w:rPr>
+          <w:rFonts w:cstheme="minorHAnsi"/>
+        </w:rPr>
+        <w:t>antitétano</w:t>
+      </w:r>
+      <w:proofErr w:type="spellEnd"/>
+      <w:r>
+        <w:rPr>
+          <w:rFonts w:cstheme="minorHAnsi"/>
+        </w:rPr>
+        <w:t xml:space="preserve"> </w:t>
+      </w:r>
+      <w:r>
+        <w:rPr>
+          <w:rFonts w:cstheme="minorHAnsi"/>
+        </w:rPr>
+        <w:t xml:space="preserve">(RNDS) e Imunoglobulina </w:t>
+      </w:r>
+      <w:proofErr w:type="spellStart"/>
+      <w:proofErr w:type="gramStart"/>
+      <w:r>
+        <w:rPr>
+          <w:rFonts w:cstheme="minorHAnsi"/>
+        </w:rPr>
+        <w:t>anti</w:t>
+      </w:r>
+      <w:proofErr w:type="spellEnd"/>
+      <w:r>
+        <w:rPr>
+          <w:rFonts w:cstheme="minorHAnsi"/>
+        </w:rPr>
+        <w:t xml:space="preserve"> tetânica</w:t>
+      </w:r>
+      <w:proofErr w:type="gramEnd"/>
       <w:r>
         <w:rPr>
           <w:rFonts w:cstheme="minorHAnsi"/>
@@ -3932,7 +4391,7 @@
     </w:p>
     <w:p>
       <w:pPr>
-        <w:pStyle w:val="PargrafodaLista"/>
+        <w:pStyle w:val="ListParagraph"/>
         <w:numPr>
           <w:ilvl w:val="0"/>
           <w:numId w:val="9"/>
@@ -4039,7 +4498,7 @@
     </w:p>
     <w:p>
       <w:pPr>
-        <w:pStyle w:val="Legenda"/>
+        <w:pStyle w:val="Caption"/>
         <w:ind w:firstLine="0"/>
         <w:rPr>
           <w:rFonts w:asciiTheme="minorHAnsi" w:hAnsiTheme="minorHAnsi" w:cstheme="minorHAnsi"/>
@@ -4066,7 +4525,27 @@
           <w:sz w:val="22"/>
           <w:szCs w:val="22"/>
         </w:rPr>
-        <w:t xml:space="preserve"> - Resultados de grau de equivalência do mapeamento de Imunobiológico (RNDS) X Imunobiológico (DBC)</w:t>
+        <w:t xml:space="preserve"> - Resultados de grau de equivalência do mapeamento </w:t>
+      </w:r>
+      <w:proofErr w:type="gramStart"/>
+      <w:r>
+        <w:rPr>
+          <w:rFonts w:asciiTheme="minorHAnsi" w:hAnsiTheme="minorHAnsi" w:cstheme="minorHAnsi"/>
+          <w:color w:val="auto"/>
+          <w:sz w:val="22"/>
+          <w:szCs w:val="22"/>
+        </w:rPr>
+        <w:t>de Imunobiológico</w:t>
+      </w:r>
+      <w:proofErr w:type="gramEnd"/>
+      <w:r>
+        <w:rPr>
+          <w:rFonts w:asciiTheme="minorHAnsi" w:hAnsiTheme="minorHAnsi" w:cstheme="minorHAnsi"/>
+          <w:color w:val="auto"/>
+          <w:sz w:val="22"/>
+          <w:szCs w:val="22"/>
+        </w:rPr>
+        <w:t xml:space="preserve"> (RNDS) X Imunobiológico (DBC)</w:t>
       </w:r>
     </w:p>
     <w:p>
@@ -4100,7 +4579,7 @@
                     </pic:cNvPicPr>
                   </pic:nvPicPr>
                   <pic:blipFill>
-                    <a:blip r:embed="rId20">
+                    <a:blip r:embed="rId21">
                       <a:extLst>
                         <a:ext uri="{28A0092B-C50C-407E-A947-70E740481C1C}">
                           <a14:useLocalDpi xmlns:a14="http://schemas.microsoft.com/office/drawing/2010/main" val="0"/>
@@ -4165,13 +4644,41 @@
         <w:rPr>
           <w:rFonts w:cstheme="minorHAnsi"/>
         </w:rPr>
-        <w:t xml:space="preserve">, observa-se que cerca de 68% se encaixaram no grau de equivalência 1 ou 2, ou seja, foi possível mapear com equivalência de significado, entre a lista da RNDS e a lista da DCB.  Exemplos: Imunoglobulina humana antitétano (RNDS) e imunoglobulina antitetânica (DCB) – grau de equivalência 1 – Equivalência de significado; léxica e conceitual, e Vacina quádrupla viral (RNDS) e vacina sarampo, caxumba, rubéola e varicela (atenuada) (DCB) – grau de equivalência 2 - Equivalência de significado, mas com sinonímia. </w:t>
-      </w:r>
-      <w:r>
-        <w:rPr>
-          <w:rFonts w:cstheme="minorHAnsi"/>
-        </w:rPr>
-        <w:t xml:space="preserve">Em torno de 2% os termos mapeados da lista da RNDS possuíram grau de equivalência 3 - o termo fonte é mais amplo e tem menos significado específico que o termo alvo. Exemplo: Vacina polio oral (RNDS) e vacina poliomielite 1 e 3 (atenuada) (DCB). 12,6% dos termos mapeados da lista da RNDS para a lista DCB possuíram grau de equivalência 4 - O termo fonte tem mais significado específico que o termo alvo. Exemplo: </w:t>
+        <w:t xml:space="preserve">, observa-se que cerca de 68% se encaixaram no grau de equivalência 1 ou 2, ou seja, foi possível mapear com equivalência de significado, entre a lista da RNDS e a lista da DCB.  Exemplos: Imunoglobulina humana </w:t>
+      </w:r>
+      <w:proofErr w:type="spellStart"/>
+      <w:r>
+        <w:rPr>
+          <w:rFonts w:cstheme="minorHAnsi"/>
+        </w:rPr>
+        <w:t>antitétano</w:t>
+      </w:r>
+      <w:proofErr w:type="spellEnd"/>
+      <w:r>
+        <w:rPr>
+          <w:rFonts w:cstheme="minorHAnsi"/>
+        </w:rPr>
+        <w:t xml:space="preserve"> (RNDS) e imunoglobulina antitetânica (DCB) – grau de equivalência 1 – Equivalência de significado; léxica e conceitual, e Vacina quádrupla viral (RNDS) e vacina sarampo, caxumba, rubéola e varicela (atenuada) (DCB) – grau de equivalência 2 - Equivalência de significado, mas com sinonímia. </w:t>
+      </w:r>
+      <w:r>
+        <w:rPr>
+          <w:rFonts w:cstheme="minorHAnsi"/>
+        </w:rPr>
+        <w:t xml:space="preserve">Em torno de 2% os termos mapeados da lista da RNDS possuíram grau de equivalência 3 - o termo fonte é mais amplo e tem menos significado específico que o termo alvo. Exemplo: Vacina </w:t>
+      </w:r>
+      <w:proofErr w:type="spellStart"/>
+      <w:r>
+        <w:rPr>
+          <w:rFonts w:cstheme="minorHAnsi"/>
+        </w:rPr>
+        <w:t>polio</w:t>
+      </w:r>
+      <w:proofErr w:type="spellEnd"/>
+      <w:r>
+        <w:rPr>
+          <w:rFonts w:cstheme="minorHAnsi"/>
+        </w:rPr>
+        <w:t xml:space="preserve"> oral (RNDS) e vacina poliomielite 1 e 3 (atenuada) (DCB). 12,6% dos termos mapeados da lista da RNDS para a lista DCB possuíram grau de equivalência 4 - O termo fonte tem mais significado específico que o termo alvo. Exemplo: </w:t>
       </w:r>
       <w:r>
         <w:rPr>
@@ -4244,7 +4751,7 @@
     </w:p>
     <w:p>
       <w:pPr>
-        <w:pStyle w:val="PargrafodaLista"/>
+        <w:pStyle w:val="ListParagraph"/>
         <w:numPr>
           <w:ilvl w:val="0"/>
           <w:numId w:val="9"/>
@@ -4279,12 +4786,26 @@
         <w:rPr>
           <w:rFonts w:cstheme="minorHAnsi"/>
         </w:rPr>
-        <w:t xml:space="preserve">O quadro 6 abaixo exibe o resultado do mapeamento da lista de Imunobiológicos RNDS para as listas Imunobiológicos PEC. A lista de Imunobiológicos da RNDS é composta por 103 termos, já a lista do PEC possui 85 termos. </w:t>
-      </w:r>
-    </w:p>
-    <w:p>
-      <w:pPr>
-        <w:pStyle w:val="Legenda"/>
+        <w:t xml:space="preserve">O quadro 6 abaixo exibe o resultado do mapeamento da lista </w:t>
+      </w:r>
+      <w:proofErr w:type="gramStart"/>
+      <w:r>
+        <w:rPr>
+          <w:rFonts w:cstheme="minorHAnsi"/>
+        </w:rPr>
+        <w:t>de Imunobiológicos</w:t>
+      </w:r>
+      <w:proofErr w:type="gramEnd"/>
+      <w:r>
+        <w:rPr>
+          <w:rFonts w:cstheme="minorHAnsi"/>
+        </w:rPr>
+        <w:t xml:space="preserve"> RNDS para as listas Imunobiológicos PEC. A lista de Imunobiológicos da RNDS é composta por 103 termos, já a lista do PEC possui 85 termos. </w:t>
+      </w:r>
+    </w:p>
+    <w:p>
+      <w:pPr>
+        <w:pStyle w:val="Caption"/>
         <w:ind w:firstLine="0"/>
         <w:rPr>
           <w:rFonts w:asciiTheme="minorHAnsi" w:hAnsiTheme="minorHAnsi" w:cstheme="minorHAnsi"/>
@@ -4297,7 +4818,7 @@
     </w:p>
     <w:p>
       <w:pPr>
-        <w:pStyle w:val="Legenda"/>
+        <w:pStyle w:val="Caption"/>
         <w:ind w:firstLine="0"/>
         <w:rPr>
           <w:rFonts w:asciiTheme="minorHAnsi" w:hAnsiTheme="minorHAnsi" w:cstheme="minorHAnsi"/>
@@ -4322,8 +4843,9 @@
           <w:sz w:val="22"/>
           <w:szCs w:val="22"/>
         </w:rPr>
-        <w:t xml:space="preserve"> - Resultados de grau de equivalência do mapeamento de Imunobiológic</w:t>
-      </w:r>
+        <w:t xml:space="preserve"> - Resultados de grau de equivalência do mapeamento </w:t>
+      </w:r>
+      <w:proofErr w:type="gramStart"/>
       <w:r>
         <w:rPr>
           <w:rFonts w:asciiTheme="minorHAnsi" w:hAnsiTheme="minorHAnsi" w:cstheme="minorHAnsi"/>
@@ -4331,7 +4853,26 @@
           <w:sz w:val="22"/>
           <w:szCs w:val="22"/>
         </w:rPr>
-        <w:t>o (RNDS) X Imunobiológico (PEC)</w:t>
+        <w:t>de Imunobiológic</w:t>
+      </w:r>
+      <w:r>
+        <w:rPr>
+          <w:rFonts w:asciiTheme="minorHAnsi" w:hAnsiTheme="minorHAnsi" w:cstheme="minorHAnsi"/>
+          <w:color w:val="auto"/>
+          <w:sz w:val="22"/>
+          <w:szCs w:val="22"/>
+        </w:rPr>
+        <w:t>o</w:t>
+      </w:r>
+      <w:proofErr w:type="gramEnd"/>
+      <w:r>
+        <w:rPr>
+          <w:rFonts w:asciiTheme="minorHAnsi" w:hAnsiTheme="minorHAnsi" w:cstheme="minorHAnsi"/>
+          <w:color w:val="auto"/>
+          <w:sz w:val="22"/>
+          <w:szCs w:val="22"/>
+        </w:rPr>
+        <w:t xml:space="preserve"> (RNDS) X Imunobiológico (PEC)</w:t>
       </w:r>
     </w:p>
     <w:p>
@@ -4366,7 +4907,7 @@
                     </pic:cNvPicPr>
                   </pic:nvPicPr>
                   <pic:blipFill>
-                    <a:blip r:embed="rId21">
+                    <a:blip r:embed="rId22">
                       <a:extLst>
                         <a:ext uri="{28A0092B-C50C-407E-A947-70E740481C1C}">
                           <a14:useLocalDpi xmlns:a14="http://schemas.microsoft.com/office/drawing/2010/main" val="0"/>
@@ -4422,7 +4963,21 @@
         <w:rPr>
           <w:rFonts w:cstheme="minorHAnsi"/>
         </w:rPr>
-        <w:t xml:space="preserve">Dos 103 termos mapeados da lista RNDS mapeados para a lista do PEC, observa-se que cerca de 44% possuem grau de equivalência 1 ou 2, ou seja, foi possível mapear com equivalência de significado, entre a lista da RNDS e a lista do PEC.  Exemplos: Soro antiescorpiônico (RNDS) e Soro escorpiônico (PEC) – grau de equivalência 1 – Equivalência de significado; léxica e conceitual, e Vacina difteria e tétano infantil (RNDS) e </w:t>
+        <w:t xml:space="preserve">Dos 103 termos mapeados da lista RNDS mapeados para a lista do PEC, observa-se que cerca de 44% possuem grau de equivalência 1 ou 2, ou seja, foi possível mapear com equivalência de significado, entre a lista da RNDS e a lista do PEC.  Exemplos: Soro antiescorpiônico (RNDS) e Soro </w:t>
+      </w:r>
+      <w:proofErr w:type="spellStart"/>
+      <w:r>
+        <w:rPr>
+          <w:rFonts w:cstheme="minorHAnsi"/>
+        </w:rPr>
+        <w:t>escorpiônico</w:t>
+      </w:r>
+      <w:proofErr w:type="spellEnd"/>
+      <w:r>
+        <w:rPr>
+          <w:rFonts w:cstheme="minorHAnsi"/>
+        </w:rPr>
+        <w:t xml:space="preserve"> (PEC) – grau de equivalência 1 – Equivalência de significado; léxica e conceitual, e Vacina difteria e tétano infantil (RNDS) e </w:t>
       </w:r>
       <w:r>
         <w:rPr>
@@ -4464,7 +5019,21 @@
         <w:rPr>
           <w:rFonts w:cstheme="minorHAnsi"/>
         </w:rPr>
-        <w:t>Vacina Dengue 1, 2, 3 e 4 (recomb e atenuada) (PEC</w:t>
+        <w:t>Vacina Dengue 1, 2, 3 e 4 (</w:t>
+      </w:r>
+      <w:proofErr w:type="spellStart"/>
+      <w:r>
+        <w:rPr>
+          <w:rFonts w:cstheme="minorHAnsi"/>
+        </w:rPr>
+        <w:t>recomb</w:t>
+      </w:r>
+      <w:proofErr w:type="spellEnd"/>
+      <w:r>
+        <w:rPr>
+          <w:rFonts w:cstheme="minorHAnsi"/>
+        </w:rPr>
+        <w:t xml:space="preserve"> e atenuada) (PEC</w:t>
       </w:r>
       <w:r>
         <w:rPr>
@@ -4564,7 +5133,7 @@
     </w:p>
     <w:p>
       <w:pPr>
-        <w:pStyle w:val="Legenda"/>
+        <w:pStyle w:val="Caption"/>
         <w:spacing w:before="0" w:after="0"/>
         <w:rPr>
           <w:rFonts w:asciiTheme="minorHAnsi" w:hAnsiTheme="minorHAnsi" w:cstheme="minorHAnsi"/>
@@ -4578,7 +5147,7 @@
     </w:p>
     <w:p>
       <w:pPr>
-        <w:pStyle w:val="Legenda"/>
+        <w:pStyle w:val="Caption"/>
         <w:ind w:firstLine="0"/>
         <w:rPr>
           <w:rFonts w:asciiTheme="minorHAnsi" w:hAnsiTheme="minorHAnsi" w:cstheme="minorHAnsi"/>
@@ -4638,7 +5207,7 @@
                     </pic:cNvPicPr>
                   </pic:nvPicPr>
                   <pic:blipFill>
-                    <a:blip r:embed="rId22">
+                    <a:blip r:embed="rId23">
                       <a:extLst>
                         <a:ext uri="{28A0092B-C50C-407E-A947-70E740481C1C}">
                           <a14:useLocalDpi xmlns:a14="http://schemas.microsoft.com/office/drawing/2010/main" val="0"/>
@@ -4699,7 +5268,21 @@
         <w:rPr>
           <w:rFonts w:cstheme="minorHAnsi"/>
         </w:rPr>
-        <w:t xml:space="preserve">obteve a cardinalidade 1..1 para </w:t>
+        <w:t xml:space="preserve">obteve a cardinalidade </w:t>
+      </w:r>
+      <w:proofErr w:type="gramStart"/>
+      <w:r>
+        <w:rPr>
+          <w:rFonts w:cstheme="minorHAnsi"/>
+        </w:rPr>
+        <w:t>1..</w:t>
+      </w:r>
+      <w:proofErr w:type="gramEnd"/>
+      <w:r>
+        <w:rPr>
+          <w:rFonts w:cstheme="minorHAnsi"/>
+        </w:rPr>
+        <w:t xml:space="preserve">1 para </w:t>
       </w:r>
       <w:r>
         <w:rPr>
@@ -4711,20 +5294,62 @@
         <w:rPr>
           <w:rFonts w:cstheme="minorHAnsi"/>
         </w:rPr>
-        <w:t xml:space="preserve"> mapeamento da lista da RNDS para a lista da DCB onde um único conceito/termo fonte estão vinculados com um único conceito ou termo alvo. Observa-se que 13% dos termos mapeados obtiveram cardinalidade *..1, onde múltiplos conceitos/termos fonte são mapeados para um único conceito ou termo alvo. Apenas </w:t>
+        <w:t xml:space="preserve"> mapeamento da lista da RNDS para a lista da DCB onde um único conceito/termo fonte estão vinculados com um único conceito ou termo alvo. Observa-se que 13% dos termos mapeados obtiveram cardinalidade </w:t>
+      </w:r>
+      <w:proofErr w:type="gramStart"/>
+      <w:r>
+        <w:rPr>
+          <w:rFonts w:cstheme="minorHAnsi"/>
+        </w:rPr>
+        <w:t>*..</w:t>
+      </w:r>
+      <w:proofErr w:type="gramEnd"/>
+      <w:r>
+        <w:rPr>
+          <w:rFonts w:cstheme="minorHAnsi"/>
+        </w:rPr>
+        <w:t xml:space="preserve">1, onde múltiplos conceitos/termos fonte são mapeados para um único conceito ou termo alvo. Apenas </w:t>
       </w:r>
       <w:r>
         <w:rPr>
           <w:rFonts w:cstheme="minorHAnsi"/>
         </w:rPr>
         <w:lastRenderedPageBreak/>
-        <w:t xml:space="preserve">1% possuíam cardinalidade 1..*, ou seja, um único termo/conceito fonte foram mapeados para múltiplos conceitos ou termos alvo. </w:t>
-      </w:r>
-      <w:r>
-        <w:rPr>
-          <w:rFonts w:cstheme="minorHAnsi"/>
-        </w:rPr>
-        <w:t xml:space="preserve">Não houve mapeamento com cardinalidade de *..*. Concluiu-se que prevaleceu </w:t>
+        <w:t xml:space="preserve">1% possuíam cardinalidade </w:t>
+      </w:r>
+      <w:proofErr w:type="gramStart"/>
+      <w:r>
+        <w:rPr>
+          <w:rFonts w:cstheme="minorHAnsi"/>
+        </w:rPr>
+        <w:t>1..</w:t>
+      </w:r>
+      <w:proofErr w:type="gramEnd"/>
+      <w:r>
+        <w:rPr>
+          <w:rFonts w:cstheme="minorHAnsi"/>
+        </w:rPr>
+        <w:t xml:space="preserve">*, ou seja, um único termo/conceito fonte foram mapeados para múltiplos conceitos ou termos alvo. </w:t>
+      </w:r>
+      <w:r>
+        <w:rPr>
+          <w:rFonts w:cstheme="minorHAnsi"/>
+        </w:rPr>
+        <w:t xml:space="preserve">Não houve mapeamento com cardinalidade de </w:t>
+      </w:r>
+      <w:proofErr w:type="gramStart"/>
+      <w:r>
+        <w:rPr>
+          <w:rFonts w:cstheme="minorHAnsi"/>
+        </w:rPr>
+        <w:t>*..</w:t>
+      </w:r>
+      <w:proofErr w:type="gramEnd"/>
+      <w:r>
+        <w:rPr>
+          <w:rFonts w:cstheme="minorHAnsi"/>
+        </w:rPr>
+        <w:t xml:space="preserve">*. Concluiu-se que prevaleceu </w:t>
       </w:r>
       <w:r>
         <w:rPr>
@@ -4736,7 +5361,21 @@
         <w:rPr>
           <w:rFonts w:cstheme="minorHAnsi"/>
         </w:rPr>
-        <w:t xml:space="preserve"> de 1..1 da base de dados da RNDS para a base de dados da DCB. </w:t>
+        <w:t xml:space="preserve"> de </w:t>
+      </w:r>
+      <w:proofErr w:type="gramStart"/>
+      <w:r>
+        <w:rPr>
+          <w:rFonts w:cstheme="minorHAnsi"/>
+        </w:rPr>
+        <w:t>1..</w:t>
+      </w:r>
+      <w:proofErr w:type="gramEnd"/>
+      <w:r>
+        <w:rPr>
+          <w:rFonts w:cstheme="minorHAnsi"/>
+        </w:rPr>
+        <w:t xml:space="preserve">1 da base de dados da RNDS para a base de dados da DCB. </w:t>
       </w:r>
     </w:p>
     <w:p>
@@ -4749,7 +5388,7 @@
     </w:p>
     <w:p>
       <w:pPr>
-        <w:pStyle w:val="Legenda"/>
+        <w:pStyle w:val="Caption"/>
         <w:ind w:firstLine="0"/>
         <w:rPr>
           <w:rFonts w:asciiTheme="minorHAnsi" w:hAnsiTheme="minorHAnsi" w:cstheme="minorHAnsi"/>
@@ -4810,7 +5449,7 @@
                     </pic:cNvPicPr>
                   </pic:nvPicPr>
                   <pic:blipFill>
-                    <a:blip r:embed="rId23">
+                    <a:blip r:embed="rId24">
                       <a:extLst>
                         <a:ext uri="{28A0092B-C50C-407E-A947-70E740481C1C}">
                           <a14:useLocalDpi xmlns:a14="http://schemas.microsoft.com/office/drawing/2010/main" val="0"/>
@@ -4864,7 +5503,49 @@
         <w:rPr>
           <w:rFonts w:cstheme="minorHAnsi"/>
         </w:rPr>
-        <w:t xml:space="preserve">Em torno de 86% obteve a cardinalidade 1..1 para o mapeamento da lista da RNDS para a lista do PEC onde um único conceito/termo fonte estão vinculados com um único conceito ou termo alvo. Não houve cardinalidade de 1..* e nem *..1 e apenas 2,4% houve cardinalidade de *..*, ou seja, múltiplos conceitos/termos fonte foram mapeados para múltiplos conceitos ou termos alvo. Também concluiu-se que prevaleceu a cardinalidade de 1..1 da base de dados da RNDS para a base de dados do PEC. </w:t>
+        <w:t xml:space="preserve">Em torno de 86% obteve a cardinalidade </w:t>
+      </w:r>
+      <w:proofErr w:type="gramStart"/>
+      <w:r>
+        <w:rPr>
+          <w:rFonts w:cstheme="minorHAnsi"/>
+        </w:rPr>
+        <w:t>1..</w:t>
+      </w:r>
+      <w:proofErr w:type="gramEnd"/>
+      <w:r>
+        <w:rPr>
+          <w:rFonts w:cstheme="minorHAnsi"/>
+        </w:rPr>
+        <w:t xml:space="preserve">1 para o mapeamento da lista da RNDS para a lista do PEC onde um único conceito/termo fonte estão vinculados com um único conceito ou termo alvo. Não houve cardinalidade de </w:t>
+      </w:r>
+      <w:proofErr w:type="gramStart"/>
+      <w:r>
+        <w:rPr>
+          <w:rFonts w:cstheme="minorHAnsi"/>
+        </w:rPr>
+        <w:t>1..</w:t>
+      </w:r>
+      <w:proofErr w:type="gramEnd"/>
+      <w:r>
+        <w:rPr>
+          <w:rFonts w:cstheme="minorHAnsi"/>
+        </w:rPr>
+        <w:t xml:space="preserve">* e nem *..1 e apenas 2,4% houve cardinalidade de *..*, ou seja, múltiplos conceitos/termos fonte foram mapeados para múltiplos conceitos ou termos alvo. Também concluiu-se que prevaleceu a cardinalidade de </w:t>
+      </w:r>
+      <w:proofErr w:type="gramStart"/>
+      <w:r>
+        <w:rPr>
+          <w:rFonts w:cstheme="minorHAnsi"/>
+        </w:rPr>
+        <w:t>1..</w:t>
+      </w:r>
+      <w:proofErr w:type="gramEnd"/>
+      <w:r>
+        <w:rPr>
+          <w:rFonts w:cstheme="minorHAnsi"/>
+        </w:rPr>
+        <w:t xml:space="preserve">1 da base de dados da RNDS para a base de dados do PEC. </w:t>
       </w:r>
     </w:p>
     <w:p>
@@ -5037,10 +5718,26 @@
         <w:t xml:space="preserve"> lista fonte RNDS</w:t>
       </w:r>
       <w:r>
-        <w:t xml:space="preserve"> possuir alguns termos repetidos, com siglas diferentes e nomenclaturas com grafias diferentes a cardinalidade prevaleceu de 1..1 nos mapeamentos para as listas alvo DCB e PEC, com 86% e 97,6% respectivamente.</w:t>
-      </w:r>
-      <w:r>
-        <w:t xml:space="preserve"> Em torno de 13% a cardinalidade prevaleceu de *..1 no mapeamento para lista alvo DCB, pode-se inferir que tais situações decorrem da ausência de uma p</w:t>
+        <w:t xml:space="preserve"> possuir alguns termos repetidos, com siglas diferentes e nomenclaturas com grafias diferentes a cardinalidade prevaleceu de </w:t>
+      </w:r>
+      <w:proofErr w:type="gramStart"/>
+      <w:r>
+        <w:t>1..</w:t>
+      </w:r>
+      <w:proofErr w:type="gramEnd"/>
+      <w:r>
+        <w:t>1 nos mapeamentos para as listas alvo DCB e PEC, com 86% e 97,6% respectivamente.</w:t>
+      </w:r>
+      <w:r>
+        <w:t xml:space="preserve"> Em torno de 13% a cardinalidade prevaleceu de </w:t>
+      </w:r>
+      <w:proofErr w:type="gramStart"/>
+      <w:r>
+        <w:t>*..</w:t>
+      </w:r>
+      <w:proofErr w:type="gramEnd"/>
+      <w:r>
+        <w:t>1 no mapeamento para lista alvo DCB, pode-se inferir que tais situações decorrem da ausência de uma p</w:t>
       </w:r>
       <w:r>
         <w:t>olítica de governança de dado</w:t>
@@ -5222,7 +5919,7 @@
     </w:p>
     <w:p>
       <w:pPr>
-        <w:pStyle w:val="PargrafodaLista"/>
+        <w:pStyle w:val="ListParagraph"/>
         <w:widowControl w:val="0"/>
         <w:numPr>
           <w:ilvl w:val="0"/>
@@ -5239,35 +5936,35 @@
           <w:u w:val="single"/>
         </w:rPr>
       </w:pPr>
-      <w:bookmarkStart w:id="2" w:name="_Hlk40347639"/>
-      <w:bookmarkStart w:id="3" w:name="_Hlk12452961"/>
+      <w:bookmarkStart w:id="1" w:name="_Hlk40347639"/>
+      <w:bookmarkStart w:id="2" w:name="_Hlk12452961"/>
       <w:r>
         <w:t>ABNT ISO/TR 12300:2016</w:t>
       </w:r>
+      <w:bookmarkEnd w:id="1"/>
+      <w:r>
+        <w:t xml:space="preserve"> Informática em saúde —</w:t>
+      </w:r>
+      <w:r>
+        <w:t xml:space="preserve"> Princípios de mapeamento entre </w:t>
+      </w:r>
+      <w:r>
+        <w:t>sistemas term</w:t>
+      </w:r>
+      <w:r>
+        <w:t xml:space="preserve">inológicos. Acesso em 03 março </w:t>
+      </w:r>
+      <w:r>
+        <w:t xml:space="preserve">de </w:t>
+      </w:r>
+      <w:r>
+        <w:t>2023</w:t>
+      </w:r>
+      <w:r>
+        <w:t xml:space="preserve">.  Disponível em: </w:t>
+      </w:r>
       <w:bookmarkEnd w:id="2"/>
       <w:r>
-        <w:t xml:space="preserve"> Informática em saúde —</w:t>
-      </w:r>
-      <w:r>
-        <w:t xml:space="preserve"> Princípios de mapeamento entre </w:t>
-      </w:r>
-      <w:r>
-        <w:t>sistemas term</w:t>
-      </w:r>
-      <w:r>
-        <w:t xml:space="preserve">inológicos. Acesso em 03 março </w:t>
-      </w:r>
-      <w:r>
-        <w:t xml:space="preserve">de </w:t>
-      </w:r>
-      <w:r>
-        <w:t>2023</w:t>
-      </w:r>
-      <w:r>
-        <w:t xml:space="preserve">.  Disponível em: </w:t>
-      </w:r>
-      <w:bookmarkEnd w:id="3"/>
-      <w:r>
         <w:rPr>
           <w:rFonts w:cs="Arial"/>
         </w:rPr>
@@ -5290,6 +5987,11 @@
           <w:rFonts w:cs="Arial"/>
         </w:rPr>
         <w:instrText xml:space="preserve">r" </w:instrText>
+      </w:r>
+      <w:r>
+        <w:rPr>
+          <w:rFonts w:cs="Arial"/>
+        </w:rPr>
       </w:r>
       <w:r>
         <w:rPr>
@@ -5319,7 +6021,7 @@
     </w:p>
     <w:p>
       <w:pPr>
-        <w:pStyle w:val="PargrafodaLista"/>
+        <w:pStyle w:val="ListParagraph"/>
         <w:widowControl w:val="0"/>
         <w:numPr>
           <w:ilvl w:val="0"/>
@@ -5337,21 +6039,50 @@
         </w:rPr>
       </w:pPr>
       <w:r>
+        <w:rPr>
+          <w:lang w:val="en-US"/>
+        </w:rPr>
         <w:t xml:space="preserve">ABNT ISO/TR </w:t>
       </w:r>
       <w:r>
+        <w:rPr>
+          <w:lang w:val="en-US"/>
+        </w:rPr>
         <w:t>21564:2019</w:t>
       </w:r>
       <w:r>
+        <w:rPr>
+          <w:lang w:val="en-US"/>
+        </w:rPr>
         <w:t xml:space="preserve"> </w:t>
       </w:r>
       <w:r>
-        <w:t xml:space="preserve">Health Informatics – Terminology resource map quality measures (MapQual). Acesso em 03 de março de 2023. </w:t>
+        <w:rPr>
+          <w:lang w:val="en-US"/>
+        </w:rPr>
+        <w:t>Health Informatics – Terminology resource map quality measures (</w:t>
+      </w:r>
+      <w:proofErr w:type="spellStart"/>
+      <w:r>
+        <w:rPr>
+          <w:lang w:val="en-US"/>
+        </w:rPr>
+        <w:t>MapQual</w:t>
+      </w:r>
+      <w:proofErr w:type="spellEnd"/>
+      <w:r>
+        <w:rPr>
+          <w:lang w:val="en-US"/>
+        </w:rPr>
+        <w:t xml:space="preserve">). </w:t>
+      </w:r>
+      <w:r>
+        <w:t xml:space="preserve">Acesso em 03 de março de 2023. </w:t>
       </w:r>
       <w:r>
         <w:t xml:space="preserve">Disponível em: </w:t>
       </w:r>
-      <w:hyperlink r:id="rId24" w:history="1">
+      <w:hyperlink r:id="rId25" w:history="1">
         <w:r>
           <w:rPr>
             <w:rStyle w:val="Hyperlink"/>
@@ -5369,7 +6100,7 @@
     </w:p>
     <w:p>
       <w:pPr>
-        <w:pStyle w:val="PargrafodaLista"/>
+        <w:pStyle w:val="ListParagraph"/>
         <w:widowControl w:val="0"/>
         <w:numPr>
           <w:ilvl w:val="0"/>
@@ -5415,7 +6146,7 @@
       <w:r>
         <w:t xml:space="preserve">Disponível em: </w:t>
       </w:r>
-      <w:hyperlink r:id="rId25" w:anchor="/bulario/" w:history="1">
+      <w:hyperlink r:id="rId26" w:anchor="/bulario/" w:history="1">
         <w:r>
           <w:rPr>
             <w:rStyle w:val="Hyperlink"/>
@@ -5434,7 +6165,7 @@
     </w:p>
     <w:p>
       <w:pPr>
-        <w:pStyle w:val="PargrafodaLista"/>
+        <w:pStyle w:val="ListParagraph"/>
         <w:widowControl w:val="0"/>
         <w:numPr>
           <w:ilvl w:val="0"/>
@@ -5503,7 +6234,7 @@
         </w:rPr>
         <w:t xml:space="preserve"> </w:t>
       </w:r>
-      <w:hyperlink r:id="rId26" w:tgtFrame="_blank" w:history="1">
+      <w:hyperlink r:id="rId27" w:tgtFrame="_blank" w:history="1">
         <w:r>
           <w:rPr>
             <w:rStyle w:val="Hyperlink"/>
@@ -5524,7 +6255,7 @@
     </w:p>
     <w:p>
       <w:pPr>
-        <w:pStyle w:val="PargrafodaLista"/>
+        <w:pStyle w:val="ListParagraph"/>
         <w:numPr>
           <w:ilvl w:val="0"/>
           <w:numId w:val="11"/>
@@ -5559,7 +6290,7 @@
         </w:rPr>
         <w:t xml:space="preserve">. Disponível em: </w:t>
       </w:r>
-      <w:hyperlink r:id="rId27" w:history="1">
+      <w:hyperlink r:id="rId28" w:history="1">
         <w:r>
           <w:rPr>
             <w:rStyle w:val="Hyperlink"/>
@@ -5583,7 +6314,7 @@
     </w:p>
     <w:p>
       <w:pPr>
-        <w:pStyle w:val="PargrafodaLista"/>
+        <w:pStyle w:val="ListParagraph"/>
         <w:widowControl w:val="0"/>
         <w:numPr>
           <w:ilvl w:val="0"/>
@@ -5612,7 +6343,7 @@
         </w:rPr>
         <w:t xml:space="preserve">Acesso em 02 de fevereiro de 2023. Disponível em: </w:t>
       </w:r>
-      <w:hyperlink r:id="rId28" w:history="1">
+      <w:hyperlink r:id="rId29" w:history="1">
         <w:r>
           <w:rPr>
             <w:rStyle w:val="Hyperlink"/>
@@ -5630,7 +6361,7 @@
     </w:p>
     <w:p>
       <w:pPr>
-        <w:pStyle w:val="PargrafodaLista"/>
+        <w:pStyle w:val="ListParagraph"/>
         <w:widowControl w:val="0"/>
         <w:numPr>
           <w:ilvl w:val="0"/>
@@ -5668,7 +6399,7 @@
         <w:lastRenderedPageBreak/>
         <w:t xml:space="preserve">2023. Disponível em: </w:t>
       </w:r>
-      <w:hyperlink r:id="rId29" w:history="1">
+      <w:hyperlink r:id="rId30" w:history="1">
         <w:r>
           <w:rPr>
             <w:rStyle w:val="Hyperlink"/>
@@ -5697,7 +6428,7 @@
 </file>
 
 <file path=word/comments.xml><?xml version="1.0" encoding="utf-8"?>
-<w:comments xmlns:wpc="http://schemas.microsoft.com/office/word/2010/wordprocessingCanvas" xmlns:cx="http://schemas.microsoft.com/office/drawing/2014/chartex" xmlns:mc="http://schemas.openxmlformats.org/markup-compatibility/2006" xmlns:o="urn:schemas-microsoft-com:office:office" xmlns:r="http://schemas.openxmlformats.org/officeDocument/2006/relationships" xmlns:m="http://schemas.openxmlformats.org/officeDocument/2006/math" xmlns:v="urn:schemas-microsoft-com:vml" xmlns:wp14="http://schemas.microsoft.com/office/word/2010/wordprocessingDrawing" xmlns:wp="http://schemas.openxmlformats.org/drawingml/2006/wordprocessingDrawing" xmlns:w10="urn:schemas-microsoft-com:office:word" xmlns:w="http://schemas.openxmlformats.org/wordprocessingml/2006/main" xmlns:w14="http://schemas.microsoft.com/office/word/2010/wordml" xmlns:w15="http://schemas.microsoft.com/office/word/2012/wordml" xmlns:w16se="http://schemas.microsoft.com/office/word/2015/wordml/symex" xmlns:wpg="http://schemas.microsoft.com/office/word/2010/wordprocessingGroup" xmlns:wpi="http://schemas.microsoft.com/office/word/2010/wordprocessingInk" xmlns:wne="http://schemas.microsoft.com/office/word/2006/wordml" xmlns:wps="http://schemas.microsoft.com/office/word/2010/wordprocessingShape" mc:Ignorable="w14 w15 w16se wp14">
+<w:comments xmlns:wpc="http://schemas.microsoft.com/office/word/2010/wordprocessingCanvas" xmlns:cx="http://schemas.microsoft.com/office/drawing/2014/chartex" xmlns:cx1="http://schemas.microsoft.com/office/drawing/2015/9/8/chartex" xmlns:cx2="http://schemas.microsoft.com/office/drawing/2015/10/21/chartex" xmlns:cx3="http://schemas.microsoft.com/office/drawing/2016/5/9/chartex" xmlns:cx4="http://schemas.microsoft.com/office/drawing/2016/5/10/chartex" xmlns:cx5="http://schemas.microsoft.com/office/drawing/2016/5/11/chartex" xmlns:cx6="http://schemas.microsoft.com/office/drawing/2016/5/12/chartex" xmlns:cx7="http://schemas.microsoft.com/office/drawing/2016/5/13/chartex" xmlns:cx8="http://schemas.microsoft.com/office/drawing/2016/5/14/chartex" xmlns:mc="http://schemas.openxmlformats.org/markup-compatibility/2006" xmlns:aink="http://schemas.microsoft.com/office/drawing/2016/ink" xmlns:am3d="http://schemas.microsoft.com/office/drawing/2017/model3d" xmlns:o="urn:schemas-microsoft-com:office:office" xmlns:oel="http://schemas.microsoft.com/office/2019/extlst" xmlns:r="http://schemas.openxmlformats.org/officeDocument/2006/relationships" xmlns:m="http://schemas.openxmlformats.org/officeDocument/2006/math" xmlns:v="urn:schemas-microsoft-com:vml" xmlns:wp14="http://schemas.microsoft.com/office/word/2010/wordprocessingDrawing" xmlns:wp="http://schemas.openxmlformats.org/drawingml/2006/wordprocessingDrawing" xmlns:w10="urn:schemas-microsoft-com:office:word" xmlns:w="http://schemas.openxmlformats.org/wordprocessingml/2006/main" xmlns:w14="http://schemas.microsoft.com/office/word/2010/wordml" xmlns:w15="http://schemas.microsoft.com/office/word/2012/wordml" xmlns:w16cex="http://schemas.microsoft.com/office/word/2018/wordml/cex" xmlns:w16cid="http://schemas.microsoft.com/office/word/2016/wordml/cid" xmlns:w16="http://schemas.microsoft.com/office/word/2018/wordml" xmlns:w16du="http://schemas.microsoft.com/office/word/2023/wordml/word16du" xmlns:w16sdtdh="http://schemas.microsoft.com/office/word/2020/wordml/sdtdatahash" xmlns:w16se="http://schemas.microsoft.com/office/word/2015/wordml/symex" xmlns:wpg="http://schemas.microsoft.com/office/word/2010/wordprocessingGroup" xmlns:wpi="http://schemas.microsoft.com/office/word/2010/wordprocessingInk" xmlns:wne="http://schemas.microsoft.com/office/word/2006/wordml" xmlns:wps="http://schemas.microsoft.com/office/word/2010/wordprocessingShape" mc:Ignorable="w14 w15 w16se w16cid w16 w16cex w16sdtdh wp14">
   <w:comment w:id="0" w:author="Fabiane Raquel Motter" w:date="2023-03-13T14:37:00Z" w:initials="FRM">
     <w:p>
       <w:pPr>
@@ -5709,7 +6440,7 @@
       </w:pPr>
       <w:r>
         <w:rPr>
-          <w:rStyle w:val="Refdecomentrio"/>
+          <w:rStyle w:val="CommentReference"/>
         </w:rPr>
         <w:annotationRef/>
       </w:r>
@@ -5733,7 +6464,7 @@
     </w:p>
     <w:p>
       <w:pPr>
-        <w:pStyle w:val="Textodecomentrio"/>
+        <w:pStyle w:val="CommentText"/>
       </w:pPr>
     </w:p>
   </w:comment>
@@ -5741,13 +6472,19 @@
 </file>
 
 <file path=word/commentsExtended.xml><?xml version="1.0" encoding="utf-8"?>
-<w15:commentsEx xmlns:wpc="http://schemas.microsoft.com/office/word/2010/wordprocessingCanvas" xmlns:cx="http://schemas.microsoft.com/office/drawing/2014/chartex" xmlns:mc="http://schemas.openxmlformats.org/markup-compatibility/2006" xmlns:o="urn:schemas-microsoft-com:office:office" xmlns:r="http://schemas.openxmlformats.org/officeDocument/2006/relationships" xmlns:m="http://schemas.openxmlformats.org/officeDocument/2006/math" xmlns:v="urn:schemas-microsoft-com:vml" xmlns:wp14="http://schemas.microsoft.com/office/word/2010/wordprocessingDrawing" xmlns:wp="http://schemas.openxmlformats.org/drawingml/2006/wordprocessingDrawing" xmlns:w10="urn:schemas-microsoft-com:office:word" xmlns:w="http://schemas.openxmlformats.org/wordprocessingml/2006/main" xmlns:w14="http://schemas.microsoft.com/office/word/2010/wordml" xmlns:w15="http://schemas.microsoft.com/office/word/2012/wordml" xmlns:w16se="http://schemas.microsoft.com/office/word/2015/wordml/symex" xmlns:wpg="http://schemas.microsoft.com/office/word/2010/wordprocessingGroup" xmlns:wpi="http://schemas.microsoft.com/office/word/2010/wordprocessingInk" xmlns:wne="http://schemas.microsoft.com/office/word/2006/wordml" xmlns:wps="http://schemas.microsoft.com/office/word/2010/wordprocessingShape" mc:Ignorable="w14 w15 w16se wp14">
+<w15:commentsEx xmlns:wpc="http://schemas.microsoft.com/office/word/2010/wordprocessingCanvas" xmlns:cx="http://schemas.microsoft.com/office/drawing/2014/chartex" xmlns:cx1="http://schemas.microsoft.com/office/drawing/2015/9/8/chartex" xmlns:cx2="http://schemas.microsoft.com/office/drawing/2015/10/21/chartex" xmlns:cx3="http://schemas.microsoft.com/office/drawing/2016/5/9/chartex" xmlns:cx4="http://schemas.microsoft.com/office/drawing/2016/5/10/chartex" xmlns:cx5="http://schemas.microsoft.com/office/drawing/2016/5/11/chartex" xmlns:cx6="http://schemas.microsoft.com/office/drawing/2016/5/12/chartex" xmlns:cx7="http://schemas.microsoft.com/office/drawing/2016/5/13/chartex" xmlns:cx8="http://schemas.microsoft.com/office/drawing/2016/5/14/chartex" xmlns:mc="http://schemas.openxmlformats.org/markup-compatibility/2006" xmlns:aink="http://schemas.microsoft.com/office/drawing/2016/ink" xmlns:am3d="http://schemas.microsoft.com/office/drawing/2017/model3d" xmlns:o="urn:schemas-microsoft-com:office:office" xmlns:oel="http://schemas.microsoft.com/office/2019/extlst" xmlns:r="http://schemas.openxmlformats.org/officeDocument/2006/relationships" xmlns:m="http://schemas.openxmlformats.org/officeDocument/2006/math" xmlns:v="urn:schemas-microsoft-com:vml" xmlns:wp14="http://schemas.microsoft.com/office/word/2010/wordprocessingDrawing" xmlns:wp="http://schemas.openxmlformats.org/drawingml/2006/wordprocessingDrawing" xmlns:w10="urn:schemas-microsoft-com:office:word" xmlns:w="http://schemas.openxmlformats.org/wordprocessingml/2006/main" xmlns:w14="http://schemas.microsoft.com/office/word/2010/wordml" xmlns:w15="http://schemas.microsoft.com/office/word/2012/wordml" xmlns:w16cex="http://schemas.microsoft.com/office/word/2018/wordml/cex" xmlns:w16cid="http://schemas.microsoft.com/office/word/2016/wordml/cid" xmlns:w16="http://schemas.microsoft.com/office/word/2018/wordml" xmlns:w16du="http://schemas.microsoft.com/office/word/2023/wordml/word16du" xmlns:w16sdtdh="http://schemas.microsoft.com/office/word/2020/wordml/sdtdatahash" xmlns:w16se="http://schemas.microsoft.com/office/word/2015/wordml/symex" xmlns:wpg="http://schemas.microsoft.com/office/word/2010/wordprocessingGroup" xmlns:wpi="http://schemas.microsoft.com/office/word/2010/wordprocessingInk" xmlns:wne="http://schemas.microsoft.com/office/word/2006/wordml" xmlns:wps="http://schemas.microsoft.com/office/word/2010/wordprocessingShape" mc:Ignorable="w14 w15 w16se w16cid w16 w16cex w16sdtdh wp14">
   <w15:commentEx w15:paraId="39249265" w15:done="0"/>
 </w15:commentsEx>
 </file>
 
+<file path=word/commentsIds.xml><?xml version="1.0" encoding="utf-8"?>
+<w16cid:commentsIds xmlns:wpc="http://schemas.microsoft.com/office/word/2010/wordprocessingCanvas" xmlns:cx="http://schemas.microsoft.com/office/drawing/2014/chartex" xmlns:cx1="http://schemas.microsoft.com/office/drawing/2015/9/8/chartex" xmlns:cx2="http://schemas.microsoft.com/office/drawing/2015/10/21/chartex" xmlns:cx3="http://schemas.microsoft.com/office/drawing/2016/5/9/chartex" xmlns:cx4="http://schemas.microsoft.com/office/drawing/2016/5/10/chartex" xmlns:cx5="http://schemas.microsoft.com/office/drawing/2016/5/11/chartex" xmlns:cx6="http://schemas.microsoft.com/office/drawing/2016/5/12/chartex" xmlns:cx7="http://schemas.microsoft.com/office/drawing/2016/5/13/chartex" xmlns:cx8="http://schemas.microsoft.com/office/drawing/2016/5/14/chartex" xmlns:mc="http://schemas.openxmlformats.org/markup-compatibility/2006" xmlns:aink="http://schemas.microsoft.com/office/drawing/2016/ink" xmlns:am3d="http://schemas.microsoft.com/office/drawing/2017/model3d" xmlns:o="urn:schemas-microsoft-com:office:office" xmlns:oel="http://schemas.microsoft.com/office/2019/extlst" xmlns:r="http://schemas.openxmlformats.org/officeDocument/2006/relationships" xmlns:m="http://schemas.openxmlformats.org/officeDocument/2006/math" xmlns:v="urn:schemas-microsoft-com:vml" xmlns:wp14="http://schemas.microsoft.com/office/word/2010/wordprocessingDrawing" xmlns:wp="http://schemas.openxmlformats.org/drawingml/2006/wordprocessingDrawing" xmlns:w10="urn:schemas-microsoft-com:office:word" xmlns:w="http://schemas.openxmlformats.org/wordprocessingml/2006/main" xmlns:w14="http://schemas.microsoft.com/office/word/2010/wordml" xmlns:w15="http://schemas.microsoft.com/office/word/2012/wordml" xmlns:w16cex="http://schemas.microsoft.com/office/word/2018/wordml/cex" xmlns:w16cid="http://schemas.microsoft.com/office/word/2016/wordml/cid" xmlns:w16="http://schemas.microsoft.com/office/word/2018/wordml" xmlns:w16du="http://schemas.microsoft.com/office/word/2023/wordml/word16du" xmlns:w16sdtdh="http://schemas.microsoft.com/office/word/2020/wordml/sdtdatahash" xmlns:w16se="http://schemas.microsoft.com/office/word/2015/wordml/symex" xmlns:wpg="http://schemas.microsoft.com/office/word/2010/wordprocessingGroup" xmlns:wpi="http://schemas.microsoft.com/office/word/2010/wordprocessingInk" xmlns:wne="http://schemas.microsoft.com/office/word/2006/wordml" xmlns:wps="http://schemas.microsoft.com/office/word/2010/wordprocessingShape" mc:Ignorable="w14 w15 w16se w16cid w16 w16cex w16sdtdh wp14">
+  <w16cid:commentId w16cid:paraId="39249265" w16cid:durableId="27F4DABF"/>
+</w16cid:commentsIds>
+</file>
+
 <file path=word/numbering.xml><?xml version="1.0" encoding="utf-8"?>
-<w:numbering xmlns:wpc="http://schemas.microsoft.com/office/word/2010/wordprocessingCanvas" xmlns:cx="http://schemas.microsoft.com/office/drawing/2014/chartex" xmlns:mc="http://schemas.openxmlformats.org/markup-compatibility/2006" xmlns:o="urn:schemas-microsoft-com:office:office" xmlns:r="http://schemas.openxmlformats.org/officeDocument/2006/relationships" xmlns:m="http://schemas.openxmlformats.org/officeDocument/2006/math" xmlns:v="urn:schemas-microsoft-com:vml" xmlns:wp14="http://schemas.microsoft.com/office/word/2010/wordprocessingDrawing" xmlns:wp="http://schemas.openxmlformats.org/drawingml/2006/wordprocessingDrawing" xmlns:w10="urn:schemas-microsoft-com:office:word" xmlns:w="http://schemas.openxmlformats.org/wordprocessingml/2006/main" xmlns:w14="http://schemas.microsoft.com/office/word/2010/wordml" xmlns:w15="http://schemas.microsoft.com/office/word/2012/wordml" xmlns:w16se="http://schemas.microsoft.com/office/word/2015/wordml/symex" xmlns:wpg="http://schemas.microsoft.com/office/word/2010/wordprocessingGroup" xmlns:wpi="http://schemas.microsoft.com/office/word/2010/wordprocessingInk" xmlns:wne="http://schemas.microsoft.com/office/word/2006/wordml" xmlns:wps="http://schemas.microsoft.com/office/word/2010/wordprocessingShape" mc:Ignorable="w14 w15 w16se wp14">
+<w:numbering xmlns:wpc="http://schemas.microsoft.com/office/word/2010/wordprocessingCanvas" xmlns:cx="http://schemas.microsoft.com/office/drawing/2014/chartex" xmlns:cx1="http://schemas.microsoft.com/office/drawing/2015/9/8/chartex" xmlns:cx2="http://schemas.microsoft.com/office/drawing/2015/10/21/chartex" xmlns:cx3="http://schemas.microsoft.com/office/drawing/2016/5/9/chartex" xmlns:cx4="http://schemas.microsoft.com/office/drawing/2016/5/10/chartex" xmlns:cx5="http://schemas.microsoft.com/office/drawing/2016/5/11/chartex" xmlns:cx6="http://schemas.microsoft.com/office/drawing/2016/5/12/chartex" xmlns:cx7="http://schemas.microsoft.com/office/drawing/2016/5/13/chartex" xmlns:cx8="http://schemas.microsoft.com/office/drawing/2016/5/14/chartex" xmlns:mc="http://schemas.openxmlformats.org/markup-compatibility/2006" xmlns:aink="http://schemas.microsoft.com/office/drawing/2016/ink" xmlns:am3d="http://schemas.microsoft.com/office/drawing/2017/model3d" xmlns:o="urn:schemas-microsoft-com:office:office" xmlns:oel="http://schemas.microsoft.com/office/2019/extlst" xmlns:r="http://schemas.openxmlformats.org/officeDocument/2006/relationships" xmlns:m="http://schemas.openxmlformats.org/officeDocument/2006/math" xmlns:v="urn:schemas-microsoft-com:vml" xmlns:wp14="http://schemas.microsoft.com/office/word/2010/wordprocessingDrawing" xmlns:wp="http://schemas.openxmlformats.org/drawingml/2006/wordprocessingDrawing" xmlns:w10="urn:schemas-microsoft-com:office:word" xmlns:w="http://schemas.openxmlformats.org/wordprocessingml/2006/main" xmlns:w14="http://schemas.microsoft.com/office/word/2010/wordml" xmlns:w15="http://schemas.microsoft.com/office/word/2012/wordml" xmlns:w16cex="http://schemas.microsoft.com/office/word/2018/wordml/cex" xmlns:w16cid="http://schemas.microsoft.com/office/word/2016/wordml/cid" xmlns:w16="http://schemas.microsoft.com/office/word/2018/wordml" xmlns:w16du="http://schemas.microsoft.com/office/word/2023/wordml/word16du" xmlns:w16sdtdh="http://schemas.microsoft.com/office/word/2020/wordml/sdtdatahash" xmlns:w16se="http://schemas.microsoft.com/office/word/2015/wordml/symex" xmlns:wpg="http://schemas.microsoft.com/office/word/2010/wordprocessingGroup" xmlns:wpi="http://schemas.microsoft.com/office/word/2010/wordprocessingInk" xmlns:wne="http://schemas.microsoft.com/office/word/2006/wordml" xmlns:wps="http://schemas.microsoft.com/office/word/2010/wordprocessingShape" mc:Ignorable="w14 w15 w16se w16cid w16 w16cex w16sdtdh wp14">
   <w:abstractNum w:abstractNumId="0" w15:restartNumberingAfterBreak="0">
     <w:nsid w:val="07D51EA6"/>
     <w:multiLevelType w:val="hybridMultilevel"/>
@@ -7076,44 +7813,44 @@
       </w:rPr>
     </w:lvl>
   </w:abstractNum>
-  <w:num w:numId="1">
+  <w:num w:numId="1" w16cid:durableId="2048990800">
     <w:abstractNumId w:val="3"/>
   </w:num>
-  <w:num w:numId="2">
+  <w:num w:numId="2" w16cid:durableId="1591770637">
     <w:abstractNumId w:val="2"/>
   </w:num>
-  <w:num w:numId="3">
+  <w:num w:numId="3" w16cid:durableId="1161506877">
     <w:abstractNumId w:val="9"/>
   </w:num>
-  <w:num w:numId="4">
+  <w:num w:numId="4" w16cid:durableId="1363087821">
     <w:abstractNumId w:val="0"/>
   </w:num>
-  <w:num w:numId="5">
+  <w:num w:numId="5" w16cid:durableId="839927151">
     <w:abstractNumId w:val="5"/>
   </w:num>
-  <w:num w:numId="6">
+  <w:num w:numId="6" w16cid:durableId="1668750285">
     <w:abstractNumId w:val="7"/>
   </w:num>
-  <w:num w:numId="7">
+  <w:num w:numId="7" w16cid:durableId="99572269">
     <w:abstractNumId w:val="8"/>
   </w:num>
-  <w:num w:numId="8">
+  <w:num w:numId="8" w16cid:durableId="1669285106">
     <w:abstractNumId w:val="1"/>
   </w:num>
-  <w:num w:numId="9">
+  <w:num w:numId="9" w16cid:durableId="1483429904">
     <w:abstractNumId w:val="10"/>
   </w:num>
-  <w:num w:numId="10">
+  <w:num w:numId="10" w16cid:durableId="1389769388">
     <w:abstractNumId w:val="4"/>
   </w:num>
-  <w:num w:numId="11">
+  <w:num w:numId="11" w16cid:durableId="1396003632">
     <w:abstractNumId w:val="6"/>
   </w:num>
 </w:numbering>
 </file>
 
 <file path=word/people.xml><?xml version="1.0" encoding="utf-8"?>
-<w15:people xmlns:wpc="http://schemas.microsoft.com/office/word/2010/wordprocessingCanvas" xmlns:cx="http://schemas.microsoft.com/office/drawing/2014/chartex" xmlns:mc="http://schemas.openxmlformats.org/markup-compatibility/2006" xmlns:o="urn:schemas-microsoft-com:office:office" xmlns:r="http://schemas.openxmlformats.org/officeDocument/2006/relationships" xmlns:m="http://schemas.openxmlformats.org/officeDocument/2006/math" xmlns:v="urn:schemas-microsoft-com:vml" xmlns:wp14="http://schemas.microsoft.com/office/word/2010/wordprocessingDrawing" xmlns:wp="http://schemas.openxmlformats.org/drawingml/2006/wordprocessingDrawing" xmlns:w10="urn:schemas-microsoft-com:office:word" xmlns:w="http://schemas.openxmlformats.org/wordprocessingml/2006/main" xmlns:w14="http://schemas.microsoft.com/office/word/2010/wordml" xmlns:w15="http://schemas.microsoft.com/office/word/2012/wordml" xmlns:w16se="http://schemas.microsoft.com/office/word/2015/wordml/symex" xmlns:wpg="http://schemas.microsoft.com/office/word/2010/wordprocessingGroup" xmlns:wpi="http://schemas.microsoft.com/office/word/2010/wordprocessingInk" xmlns:wne="http://schemas.microsoft.com/office/word/2006/wordml" xmlns:wps="http://schemas.microsoft.com/office/word/2010/wordprocessingShape" mc:Ignorable="w14 w15 w16se wp14">
+<w15:people xmlns:wpc="http://schemas.microsoft.com/office/word/2010/wordprocessingCanvas" xmlns:cx="http://schemas.microsoft.com/office/drawing/2014/chartex" xmlns:cx1="http://schemas.microsoft.com/office/drawing/2015/9/8/chartex" xmlns:cx2="http://schemas.microsoft.com/office/drawing/2015/10/21/chartex" xmlns:cx3="http://schemas.microsoft.com/office/drawing/2016/5/9/chartex" xmlns:cx4="http://schemas.microsoft.com/office/drawing/2016/5/10/chartex" xmlns:cx5="http://schemas.microsoft.com/office/drawing/2016/5/11/chartex" xmlns:cx6="http://schemas.microsoft.com/office/drawing/2016/5/12/chartex" xmlns:cx7="http://schemas.microsoft.com/office/drawing/2016/5/13/chartex" xmlns:cx8="http://schemas.microsoft.com/office/drawing/2016/5/14/chartex" xmlns:mc="http://schemas.openxmlformats.org/markup-compatibility/2006" xmlns:aink="http://schemas.microsoft.com/office/drawing/2016/ink" xmlns:am3d="http://schemas.microsoft.com/office/drawing/2017/model3d" xmlns:o="urn:schemas-microsoft-com:office:office" xmlns:oel="http://schemas.microsoft.com/office/2019/extlst" xmlns:r="http://schemas.openxmlformats.org/officeDocument/2006/relationships" xmlns:m="http://schemas.openxmlformats.org/officeDocument/2006/math" xmlns:v="urn:schemas-microsoft-com:vml" xmlns:wp14="http://schemas.microsoft.com/office/word/2010/wordprocessingDrawing" xmlns:wp="http://schemas.openxmlformats.org/drawingml/2006/wordprocessingDrawing" xmlns:w10="urn:schemas-microsoft-com:office:word" xmlns:w="http://schemas.openxmlformats.org/wordprocessingml/2006/main" xmlns:w14="http://schemas.microsoft.com/office/word/2010/wordml" xmlns:w15="http://schemas.microsoft.com/office/word/2012/wordml" xmlns:w16cex="http://schemas.microsoft.com/office/word/2018/wordml/cex" xmlns:w16cid="http://schemas.microsoft.com/office/word/2016/wordml/cid" xmlns:w16="http://schemas.microsoft.com/office/word/2018/wordml" xmlns:w16du="http://schemas.microsoft.com/office/word/2023/wordml/word16du" xmlns:w16sdtdh="http://schemas.microsoft.com/office/word/2020/wordml/sdtdatahash" xmlns:w16se="http://schemas.microsoft.com/office/word/2015/wordml/symex" xmlns:wpg="http://schemas.microsoft.com/office/word/2010/wordprocessingGroup" xmlns:wpi="http://schemas.microsoft.com/office/word/2010/wordprocessingInk" xmlns:wne="http://schemas.microsoft.com/office/word/2006/wordml" xmlns:wps="http://schemas.microsoft.com/office/word/2010/wordprocessingShape" mc:Ignorable="w14 w15 w16se w16cid w16 w16cex w16sdtdh wp14">
   <w15:person w15:author="Fabiane Raquel Motter">
     <w15:presenceInfo w15:providerId="AD" w15:userId="S-1-5-21-968166678-1752658307-622671684-209452"/>
   </w15:person>
@@ -7121,7 +7858,7 @@
 </file>
 
 <file path=word/styles.xml><?xml version="1.0" encoding="utf-8"?>
-<w:styles xmlns:mc="http://schemas.openxmlformats.org/markup-compatibility/2006" xmlns:r="http://schemas.openxmlformats.org/officeDocument/2006/relationships" xmlns:w="http://schemas.openxmlformats.org/wordprocessingml/2006/main" xmlns:w14="http://schemas.microsoft.com/office/word/2010/wordml" xmlns:w15="http://schemas.microsoft.com/office/word/2012/wordml" xmlns:w16se="http://schemas.microsoft.com/office/word/2015/wordml/symex" mc:Ignorable="w14 w15 w16se">
+<w:styles xmlns:mc="http://schemas.openxmlformats.org/markup-compatibility/2006" xmlns:r="http://schemas.openxmlformats.org/officeDocument/2006/relationships" xmlns:w="http://schemas.openxmlformats.org/wordprocessingml/2006/main" xmlns:w14="http://schemas.microsoft.com/office/word/2010/wordml" xmlns:w15="http://schemas.microsoft.com/office/word/2012/wordml" xmlns:w16cex="http://schemas.microsoft.com/office/word/2018/wordml/cex" xmlns:w16cid="http://schemas.microsoft.com/office/word/2016/wordml/cid" xmlns:w16="http://schemas.microsoft.com/office/word/2018/wordml" xmlns:w16sdtdh="http://schemas.microsoft.com/office/word/2020/wordml/sdtdatahash" xmlns:w16se="http://schemas.microsoft.com/office/word/2015/wordml/symex" mc:Ignorable="w14 w15 w16se w16cid w16 w16cex w16sdtdh">
   <w:docDefaults>
     <w:rPrDefault>
       <w:rPr>
@@ -7137,7 +7874,7 @@
       </w:pPr>
     </w:pPrDefault>
   </w:docDefaults>
-  <w:latentStyles w:defLockedState="0" w:defUIPriority="99" w:defSemiHidden="0" w:defUnhideWhenUsed="0" w:defQFormat="0" w:count="371">
+  <w:latentStyles w:defLockedState="0" w:defUIPriority="99" w:defSemiHidden="0" w:defUnhideWhenUsed="0" w:defQFormat="0" w:count="376">
     <w:lsdException w:name="Normal" w:uiPriority="0" w:qFormat="1"/>
     <w:lsdException w:name="heading 1" w:uiPriority="9" w:qFormat="1"/>
     <w:lsdException w:name="heading 2" w:semiHidden="1" w:uiPriority="9" w:unhideWhenUsed="1" w:qFormat="1"/>
@@ -7243,7 +7980,6 @@
     <w:lsdException w:name="HTML Sample" w:semiHidden="1" w:unhideWhenUsed="1"/>
     <w:lsdException w:name="HTML Typewriter" w:semiHidden="1" w:unhideWhenUsed="1"/>
     <w:lsdException w:name="HTML Variable" w:semiHidden="1" w:unhideWhenUsed="1"/>
-    <w:lsdException w:name="Normal Table" w:semiHidden="1" w:unhideWhenUsed="1"/>
     <w:lsdException w:name="annotation subject" w:semiHidden="1" w:unhideWhenUsed="1"/>
     <w:lsdException w:name="No List" w:semiHidden="1" w:unhideWhenUsed="1"/>
     <w:lsdException w:name="Outline List 1" w:semiHidden="1" w:unhideWhenUsed="1"/>
@@ -7286,11 +8022,8 @@
     <w:lsdException w:name="Table Contemporary" w:semiHidden="1" w:unhideWhenUsed="1"/>
     <w:lsdException w:name="Table Elegant" w:semiHidden="1" w:unhideWhenUsed="1"/>
     <w:lsdException w:name="Table Professional" w:semiHidden="1" w:unhideWhenUsed="1"/>
-    <w:lsdException w:name="Table Subtle 1" w:semiHidden="1" w:unhideWhenUsed="1"/>
     <w:lsdException w:name="Table Subtle 2" w:semiHidden="1" w:unhideWhenUsed="1"/>
     <w:lsdException w:name="Table Web 1" w:semiHidden="1" w:unhideWhenUsed="1"/>
-    <w:lsdException w:name="Table Web 2" w:semiHidden="1" w:unhideWhenUsed="1"/>
-    <w:lsdException w:name="Table Web 3" w:semiHidden="1" w:unhideWhenUsed="1"/>
     <w:lsdException w:name="Balloon Text" w:semiHidden="1" w:unhideWhenUsed="1"/>
     <w:lsdException w:name="Table Grid" w:uiPriority="39"/>
     <w:lsdException w:name="Table Theme" w:semiHidden="1" w:unhideWhenUsed="1"/>
@@ -7509,17 +8242,22 @@
     <w:lsdException w:name="List Table 5 Dark Accent 6" w:uiPriority="50"/>
     <w:lsdException w:name="List Table 6 Colorful Accent 6" w:uiPriority="51"/>
     <w:lsdException w:name="List Table 7 Colorful Accent 6" w:uiPriority="52"/>
+    <w:lsdException w:name="Mention" w:semiHidden="1" w:unhideWhenUsed="1"/>
+    <w:lsdException w:name="Smart Hyperlink" w:semiHidden="1" w:unhideWhenUsed="1"/>
+    <w:lsdException w:name="Hashtag" w:semiHidden="1" w:unhideWhenUsed="1"/>
+    <w:lsdException w:name="Unresolved Mention" w:semiHidden="1" w:unhideWhenUsed="1"/>
+    <w:lsdException w:name="Smart Link" w:semiHidden="1" w:unhideWhenUsed="1"/>
   </w:latentStyles>
   <w:style w:type="paragraph" w:default="1" w:styleId="Normal">
     <w:name w:val="Normal"/>
     <w:qFormat/>
     <w:rsid w:val="004812D4"/>
   </w:style>
-  <w:style w:type="paragraph" w:styleId="Ttulo1">
+  <w:style w:type="paragraph" w:styleId="Heading1">
     <w:name w:val="heading 1"/>
     <w:basedOn w:val="Normal"/>
     <w:next w:val="Normal"/>
-    <w:link w:val="Ttulo1Char"/>
+    <w:link w:val="Heading1Char"/>
     <w:uiPriority w:val="9"/>
     <w:qFormat/>
     <w:rsid w:val="00E506B6"/>
@@ -7536,10 +8274,10 @@
       <w:szCs w:val="32"/>
     </w:rPr>
   </w:style>
-  <w:style w:type="paragraph" w:styleId="Ttulo2">
+  <w:style w:type="paragraph" w:styleId="Heading2">
     <w:name w:val="heading 2"/>
     <w:basedOn w:val="Normal"/>
-    <w:link w:val="Ttulo2Char"/>
+    <w:link w:val="Heading2Char"/>
     <w:uiPriority w:val="9"/>
     <w:qFormat/>
     <w:rsid w:val="00223CC5"/>
@@ -7556,11 +8294,11 @@
       <w:lang w:eastAsia="pt-BR"/>
     </w:rPr>
   </w:style>
-  <w:style w:type="paragraph" w:styleId="Ttulo5">
+  <w:style w:type="paragraph" w:styleId="Heading5">
     <w:name w:val="heading 5"/>
     <w:basedOn w:val="Normal"/>
     <w:next w:val="Normal"/>
-    <w:link w:val="Ttulo5Char"/>
+    <w:link w:val="Heading5Char"/>
     <w:uiPriority w:val="9"/>
     <w:semiHidden/>
     <w:unhideWhenUsed/>
@@ -7577,13 +8315,13 @@
       <w:color w:val="2E74B5" w:themeColor="accent1" w:themeShade="BF"/>
     </w:rPr>
   </w:style>
-  <w:style w:type="character" w:default="1" w:styleId="Fontepargpadro">
+  <w:style w:type="character" w:default="1" w:styleId="DefaultParagraphFont">
     <w:name w:val="Default Paragraph Font"/>
     <w:uiPriority w:val="1"/>
     <w:semiHidden/>
     <w:unhideWhenUsed/>
   </w:style>
-  <w:style w:type="table" w:default="1" w:styleId="Tabelanormal">
+  <w:style w:type="table" w:default="1" w:styleId="TableNormal">
     <w:name w:val="Normal Table"/>
     <w:uiPriority w:val="99"/>
     <w:semiHidden/>
@@ -7598,13 +8336,13 @@
       </w:tblCellMar>
     </w:tblPr>
   </w:style>
-  <w:style w:type="numbering" w:default="1" w:styleId="Semlista">
+  <w:style w:type="numbering" w:default="1" w:styleId="NoList">
     <w:name w:val="No List"/>
     <w:uiPriority w:val="99"/>
     <w:semiHidden/>
     <w:unhideWhenUsed/>
   </w:style>
-  <w:style w:type="paragraph" w:styleId="PargrafodaLista">
+  <w:style w:type="paragraph" w:styleId="ListParagraph">
     <w:name w:val="List Paragraph"/>
     <w:basedOn w:val="Normal"/>
     <w:uiPriority w:val="34"/>
@@ -7617,7 +8355,7 @@
   </w:style>
   <w:style w:type="character" w:customStyle="1" w:styleId="rynqvb">
     <w:name w:val="rynqvb"/>
-    <w:basedOn w:val="Fontepargpadro"/>
+    <w:basedOn w:val="DefaultParagraphFont"/>
     <w:rsid w:val="0086390D"/>
   </w:style>
   <w:style w:type="paragraph" w:styleId="NormalWeb">
@@ -7638,12 +8376,12 @@
   </w:style>
   <w:style w:type="character" w:customStyle="1" w:styleId="ref">
     <w:name w:val="ref"/>
-    <w:basedOn w:val="Fontepargpadro"/>
+    <w:basedOn w:val="DefaultParagraphFont"/>
     <w:rsid w:val="004812D4"/>
   </w:style>
-  <w:style w:type="character" w:styleId="Refdecomentrio">
+  <w:style w:type="character" w:styleId="CommentReference">
     <w:name w:val="annotation reference"/>
-    <w:basedOn w:val="Fontepargpadro"/>
+    <w:basedOn w:val="DefaultParagraphFont"/>
     <w:uiPriority w:val="99"/>
     <w:semiHidden/>
     <w:unhideWhenUsed/>
@@ -7653,10 +8391,10 @@
       <w:szCs w:val="16"/>
     </w:rPr>
   </w:style>
-  <w:style w:type="paragraph" w:styleId="Textodecomentrio">
+  <w:style w:type="paragraph" w:styleId="CommentText">
     <w:name w:val="annotation text"/>
     <w:basedOn w:val="Normal"/>
-    <w:link w:val="TextodecomentrioChar"/>
+    <w:link w:val="CommentTextChar"/>
     <w:uiPriority w:val="99"/>
     <w:semiHidden/>
     <w:unhideWhenUsed/>
@@ -7669,10 +8407,10 @@
       <w:szCs w:val="20"/>
     </w:rPr>
   </w:style>
-  <w:style w:type="character" w:customStyle="1" w:styleId="TextodecomentrioChar">
-    <w:name w:val="Texto de comentário Char"/>
-    <w:basedOn w:val="Fontepargpadro"/>
-    <w:link w:val="Textodecomentrio"/>
+  <w:style w:type="character" w:customStyle="1" w:styleId="CommentTextChar">
+    <w:name w:val="Comment Text Char"/>
+    <w:basedOn w:val="DefaultParagraphFont"/>
+    <w:link w:val="CommentText"/>
     <w:uiPriority w:val="99"/>
     <w:semiHidden/>
     <w:rsid w:val="00533A38"/>
@@ -7681,11 +8419,11 @@
       <w:szCs w:val="20"/>
     </w:rPr>
   </w:style>
-  <w:style w:type="paragraph" w:styleId="Assuntodocomentrio">
+  <w:style w:type="paragraph" w:styleId="CommentSubject">
     <w:name w:val="annotation subject"/>
-    <w:basedOn w:val="Textodecomentrio"/>
-    <w:next w:val="Textodecomentrio"/>
-    <w:link w:val="AssuntodocomentrioChar"/>
+    <w:basedOn w:val="CommentText"/>
+    <w:next w:val="CommentText"/>
+    <w:link w:val="CommentSubjectChar"/>
     <w:uiPriority w:val="99"/>
     <w:semiHidden/>
     <w:unhideWhenUsed/>
@@ -7695,10 +8433,10 @@
       <w:bCs/>
     </w:rPr>
   </w:style>
-  <w:style w:type="character" w:customStyle="1" w:styleId="AssuntodocomentrioChar">
-    <w:name w:val="Assunto do comentário Char"/>
-    <w:basedOn w:val="TextodecomentrioChar"/>
-    <w:link w:val="Assuntodocomentrio"/>
+  <w:style w:type="character" w:customStyle="1" w:styleId="CommentSubjectChar">
+    <w:name w:val="Comment Subject Char"/>
+    <w:basedOn w:val="CommentTextChar"/>
+    <w:link w:val="CommentSubject"/>
     <w:uiPriority w:val="99"/>
     <w:semiHidden/>
     <w:rsid w:val="00533A38"/>
@@ -7709,10 +8447,10 @@
       <w:szCs w:val="20"/>
     </w:rPr>
   </w:style>
-  <w:style w:type="paragraph" w:styleId="Textodebalo">
+  <w:style w:type="paragraph" w:styleId="BalloonText">
     <w:name w:val="Balloon Text"/>
     <w:basedOn w:val="Normal"/>
-    <w:link w:val="TextodebaloChar"/>
+    <w:link w:val="BalloonTextChar"/>
     <w:uiPriority w:val="99"/>
     <w:semiHidden/>
     <w:unhideWhenUsed/>
@@ -7726,10 +8464,10 @@
       <w:szCs w:val="18"/>
     </w:rPr>
   </w:style>
-  <w:style w:type="character" w:customStyle="1" w:styleId="TextodebaloChar">
-    <w:name w:val="Texto de balão Char"/>
-    <w:basedOn w:val="Fontepargpadro"/>
-    <w:link w:val="Textodebalo"/>
+  <w:style w:type="character" w:customStyle="1" w:styleId="BalloonTextChar">
+    <w:name w:val="Balloon Text Char"/>
+    <w:basedOn w:val="DefaultParagraphFont"/>
+    <w:link w:val="BalloonText"/>
     <w:uiPriority w:val="99"/>
     <w:semiHidden/>
     <w:rsid w:val="00533A38"/>
@@ -7739,7 +8477,7 @@
       <w:szCs w:val="18"/>
     </w:rPr>
   </w:style>
-  <w:style w:type="paragraph" w:styleId="Legenda">
+  <w:style w:type="paragraph" w:styleId="Caption">
     <w:name w:val="caption"/>
     <w:basedOn w:val="Normal"/>
     <w:next w:val="Normal"/>
@@ -7763,7 +8501,7 @@
   </w:style>
   <w:style w:type="character" w:customStyle="1" w:styleId="fontstyle01">
     <w:name w:val="fontstyle01"/>
-    <w:basedOn w:val="Fontepargpadro"/>
+    <w:basedOn w:val="DefaultParagraphFont"/>
     <w:rsid w:val="00054184"/>
     <w:rPr>
       <w:rFonts w:ascii="Calibri" w:hAnsi="Calibri" w:cs="Calibri" w:hint="default"/>
@@ -7776,7 +8514,7 @@
       <w:szCs w:val="22"/>
     </w:rPr>
   </w:style>
-  <w:style w:type="paragraph" w:styleId="SemEspaamento">
+  <w:style w:type="paragraph" w:styleId="NoSpacing">
     <w:name w:val="No Spacing"/>
     <w:uiPriority w:val="1"/>
     <w:qFormat/>
@@ -7788,10 +8526,10 @@
       <w:rFonts w:ascii="Calibri" w:eastAsia="Calibri" w:hAnsi="Calibri" w:cs="Times New Roman"/>
     </w:rPr>
   </w:style>
-  <w:style w:type="character" w:customStyle="1" w:styleId="Ttulo2Char">
-    <w:name w:val="Título 2 Char"/>
-    <w:basedOn w:val="Fontepargpadro"/>
-    <w:link w:val="Ttulo2"/>
+  <w:style w:type="character" w:customStyle="1" w:styleId="Heading2Char">
+    <w:name w:val="Heading 2 Char"/>
+    <w:basedOn w:val="DefaultParagraphFont"/>
+    <w:link w:val="Heading2"/>
     <w:uiPriority w:val="9"/>
     <w:rsid w:val="00223CC5"/>
     <w:rPr>
@@ -7803,9 +8541,9 @@
       <w:lang w:eastAsia="pt-BR"/>
     </w:rPr>
   </w:style>
-  <w:style w:type="character" w:styleId="Forte">
+  <w:style w:type="character" w:styleId="Strong">
     <w:name w:val="Strong"/>
-    <w:basedOn w:val="Fontepargpadro"/>
+    <w:basedOn w:val="DefaultParagraphFont"/>
     <w:uiPriority w:val="22"/>
     <w:qFormat/>
     <w:rsid w:val="00E812A7"/>
@@ -7814,9 +8552,9 @@
       <w:bCs/>
     </w:rPr>
   </w:style>
-  <w:style w:type="character" w:styleId="nfase">
+  <w:style w:type="character" w:styleId="Emphasis">
     <w:name w:val="Emphasis"/>
-    <w:basedOn w:val="Fontepargpadro"/>
+    <w:basedOn w:val="DefaultParagraphFont"/>
     <w:uiPriority w:val="20"/>
     <w:qFormat/>
     <w:rsid w:val="001E6443"/>
@@ -7827,7 +8565,7 @@
   </w:style>
   <w:style w:type="character" w:styleId="Hyperlink">
     <w:name w:val="Hyperlink"/>
-    <w:basedOn w:val="Fontepargpadro"/>
+    <w:basedOn w:val="DefaultParagraphFont"/>
     <w:uiPriority w:val="99"/>
     <w:unhideWhenUsed/>
     <w:rsid w:val="00775070"/>
@@ -7836,10 +8574,10 @@
       <w:u w:val="single"/>
     </w:rPr>
   </w:style>
-  <w:style w:type="character" w:customStyle="1" w:styleId="Ttulo1Char">
-    <w:name w:val="Título 1 Char"/>
-    <w:basedOn w:val="Fontepargpadro"/>
-    <w:link w:val="Ttulo1"/>
+  <w:style w:type="character" w:customStyle="1" w:styleId="Heading1Char">
+    <w:name w:val="Heading 1 Char"/>
+    <w:basedOn w:val="DefaultParagraphFont"/>
+    <w:link w:val="Heading1"/>
     <w:uiPriority w:val="9"/>
     <w:rsid w:val="00E506B6"/>
     <w:rPr>
@@ -7849,9 +8587,9 @@
       <w:szCs w:val="32"/>
     </w:rPr>
   </w:style>
-  <w:style w:type="character" w:styleId="HiperlinkVisitado">
+  <w:style w:type="character" w:styleId="FollowedHyperlink">
     <w:name w:val="FollowedHyperlink"/>
-    <w:basedOn w:val="Fontepargpadro"/>
+    <w:basedOn w:val="DefaultParagraphFont"/>
     <w:uiPriority w:val="99"/>
     <w:semiHidden/>
     <w:unhideWhenUsed/>
@@ -7861,10 +8599,10 @@
       <w:u w:val="single"/>
     </w:rPr>
   </w:style>
-  <w:style w:type="character" w:customStyle="1" w:styleId="Ttulo5Char">
-    <w:name w:val="Título 5 Char"/>
-    <w:basedOn w:val="Fontepargpadro"/>
-    <w:link w:val="Ttulo5"/>
+  <w:style w:type="character" w:customStyle="1" w:styleId="Heading5Char">
+    <w:name w:val="Heading 5 Char"/>
+    <w:basedOn w:val="DefaultParagraphFont"/>
+    <w:link w:val="Heading5"/>
     <w:uiPriority w:val="9"/>
     <w:semiHidden/>
     <w:rsid w:val="005D69C3"/>
@@ -7897,7 +8635,7 @@
 <file path=word/charts/chart1.xml><?xml version="1.0" encoding="utf-8"?>
 <c:chartSpace xmlns:c="http://schemas.openxmlformats.org/drawingml/2006/chart" xmlns:a="http://schemas.openxmlformats.org/drawingml/2006/main" xmlns:r="http://schemas.openxmlformats.org/officeDocument/2006/relationships" xmlns:c16r2="http://schemas.microsoft.com/office/drawing/2015/06/chart">
   <c:date1904 val="0"/>
-  <c:lang val="pt-BR"/>
+  <c:lang val="en-US"/>
   <c:roundedCorners val="0"/>
   <mc:AlternateContent xmlns:mc="http://schemas.openxmlformats.org/markup-compatibility/2006">
     <mc:Choice xmlns:c14="http://schemas.microsoft.com/office/drawing/2007/8/2/chart" Requires="c14">
@@ -7959,7 +8697,7 @@
               <a:cs typeface="+mn-cs"/>
             </a:defRPr>
           </a:pPr>
-          <a:endParaRPr lang="pt-BR"/>
+          <a:endParaRPr lang="en-BR"/>
         </a:p>
       </c:txPr>
     </c:title>
@@ -8032,7 +8770,7 @@
                     <a:fld id="{7D65074F-2B9D-4B87-B9D1-CADADC2D6EF8}" type="VALUE">
                       <a:rPr lang="en-US"/>
                       <a:pPr/>
-                      <a:t>[VALOR]</a:t>
+                      <a:t>[VALUE]</a:t>
                     </a:fld>
                     <a:r>
                       <a:rPr lang="en-US" baseline="0"/>
@@ -8041,7 +8779,7 @@
                     <a:fld id="{79AE651C-71F5-4338-9470-238F01D2A52C}" type="PERCENTAGE">
                       <a:rPr lang="en-US" baseline="0"/>
                       <a:pPr/>
-                      <a:t>[PORCENTAGEM]</a:t>
+                      <a:t>[PERCENTAGE]</a:t>
                     </a:fld>
                     <a:r>
                       <a:rPr lang="en-US" baseline="0"/>
@@ -8077,7 +8815,7 @@
                     <a:fld id="{C89BE198-79A0-45B6-9824-2F3FE349D75A}" type="VALUE">
                       <a:rPr lang="en-US"/>
                       <a:pPr/>
-                      <a:t>[VALOR]</a:t>
+                      <a:t>[VALUE]</a:t>
                     </a:fld>
                     <a:r>
                       <a:rPr lang="en-US" baseline="0"/>
@@ -8086,7 +8824,7 @@
                     <a:fld id="{2F0A1CF1-1AC2-464A-A95A-A195AF1171EE}" type="PERCENTAGE">
                       <a:rPr lang="en-US" baseline="0"/>
                       <a:pPr/>
-                      <a:t>[PORCENTAGEM]</a:t>
+                      <a:t>[PERCENTAGE]</a:t>
                     </a:fld>
                     <a:r>
                       <a:rPr lang="en-US" baseline="0"/>
@@ -8138,7 +8876,7 @@
                     <a:cs typeface="+mn-cs"/>
                   </a:defRPr>
                 </a:pPr>
-                <a:endParaRPr lang="pt-BR"/>
+                <a:endParaRPr lang="en-BR"/>
               </a:p>
             </c:txPr>
             <c:dLblPos val="bestFit"/>
@@ -8314,7 +9052,7 @@
               <a:cs typeface="+mn-cs"/>
             </a:defRPr>
           </a:pPr>
-          <a:endParaRPr lang="pt-BR"/>
+          <a:endParaRPr lang="en-BR"/>
         </a:p>
       </c:txPr>
     </c:legend>
@@ -8344,7 +9082,7 @@
       <a:pPr>
         <a:defRPr/>
       </a:pPr>
-      <a:endParaRPr lang="pt-BR"/>
+      <a:endParaRPr lang="en-BR"/>
     </a:p>
   </c:txPr>
   <c:externalData r:id="rId3">
@@ -8356,7 +9094,7 @@
 <file path=word/charts/chart2.xml><?xml version="1.0" encoding="utf-8"?>
 <c:chartSpace xmlns:c="http://schemas.openxmlformats.org/drawingml/2006/chart" xmlns:a="http://schemas.openxmlformats.org/drawingml/2006/main" xmlns:r="http://schemas.openxmlformats.org/officeDocument/2006/relationships" xmlns:c16r2="http://schemas.microsoft.com/office/drawing/2015/06/chart">
   <c:date1904 val="0"/>
-  <c:lang val="pt-BR"/>
+  <c:lang val="en-US"/>
   <c:roundedCorners val="0"/>
   <mc:AlternateContent xmlns:mc="http://schemas.openxmlformats.org/markup-compatibility/2006">
     <mc:Choice xmlns:c14="http://schemas.microsoft.com/office/drawing/2007/8/2/chart" Requires="c14">
@@ -8418,7 +9156,7 @@
               <a:cs typeface="+mn-cs"/>
             </a:defRPr>
           </a:pPr>
-          <a:endParaRPr lang="pt-BR"/>
+          <a:endParaRPr lang="en-BR"/>
         </a:p>
       </c:txPr>
     </c:title>
@@ -8487,7 +9225,7 @@
                     <a:fld id="{7BE02358-0492-4E62-9C5A-BC684CAEF50F}" type="VALUE">
                       <a:rPr lang="en-US"/>
                       <a:pPr/>
-                      <a:t>[VALOR]</a:t>
+                      <a:t>[VALUE]</a:t>
                     </a:fld>
                     <a:r>
                       <a:rPr lang="en-US" baseline="0"/>
@@ -8496,7 +9234,7 @@
                     <a:fld id="{1CA42655-AE79-4F59-8872-8B3CF9FBC3E1}" type="PERCENTAGE">
                       <a:rPr lang="en-US" baseline="0"/>
                       <a:pPr/>
-                      <a:t>[PORCENTAGEM]</a:t>
+                      <a:t>[PERCENTAGE]</a:t>
                     </a:fld>
                     <a:r>
                       <a:rPr lang="en-US" baseline="0"/>
@@ -8532,7 +9270,7 @@
                     <a:fld id="{6F3E5096-7315-410E-8B61-9F57E6078C8E}" type="VALUE">
                       <a:rPr lang="en-US"/>
                       <a:pPr/>
-                      <a:t>[VALOR]</a:t>
+                      <a:t>[VALUE]</a:t>
                     </a:fld>
                     <a:r>
                       <a:rPr lang="en-US" baseline="0"/>
@@ -8541,7 +9279,7 @@
                     <a:fld id="{0A483A68-4AC2-4936-ABF8-BF7256A3F10F}" type="PERCENTAGE">
                       <a:rPr lang="en-US" baseline="0"/>
                       <a:pPr/>
-                      <a:t>[PORCENTAGEM]</a:t>
+                      <a:t>[PERCENTAGE]</a:t>
                     </a:fld>
                     <a:r>
                       <a:rPr lang="en-US" baseline="0"/>
@@ -8593,7 +9331,7 @@
                     <a:cs typeface="+mn-cs"/>
                   </a:defRPr>
                 </a:pPr>
-                <a:endParaRPr lang="pt-BR"/>
+                <a:endParaRPr lang="en-BR"/>
               </a:p>
             </c:txPr>
             <c:dLblPos val="bestFit"/>
@@ -8728,7 +9466,7 @@
                     <a:cs typeface="+mn-cs"/>
                   </a:defRPr>
                 </a:pPr>
-                <a:endParaRPr lang="pt-BR"/>
+                <a:endParaRPr lang="en-BR"/>
               </a:p>
             </c:txPr>
             <c:dLblPos val="bestFit"/>
@@ -8857,7 +9595,7 @@
               <a:cs typeface="+mn-cs"/>
             </a:defRPr>
           </a:pPr>
-          <a:endParaRPr lang="pt-BR"/>
+          <a:endParaRPr lang="en-BR"/>
         </a:p>
       </c:txPr>
     </c:legend>
@@ -8887,7 +9625,7 @@
       <a:pPr>
         <a:defRPr/>
       </a:pPr>
-      <a:endParaRPr lang="pt-BR"/>
+      <a:endParaRPr lang="en-BR"/>
     </a:p>
   </c:txPr>
   <c:externalData r:id="rId3">
@@ -8899,7 +9637,7 @@
 <file path=word/charts/chart3.xml><?xml version="1.0" encoding="utf-8"?>
 <c:chartSpace xmlns:c="http://schemas.openxmlformats.org/drawingml/2006/chart" xmlns:a="http://schemas.openxmlformats.org/drawingml/2006/main" xmlns:r="http://schemas.openxmlformats.org/officeDocument/2006/relationships" xmlns:c16r2="http://schemas.microsoft.com/office/drawing/2015/06/chart">
   <c:date1904 val="0"/>
-  <c:lang val="pt-BR"/>
+  <c:lang val="en-US"/>
   <c:roundedCorners val="0"/>
   <mc:AlternateContent xmlns:mc="http://schemas.openxmlformats.org/markup-compatibility/2006">
     <mc:Choice xmlns:c14="http://schemas.microsoft.com/office/drawing/2007/8/2/chart" Requires="c14">
@@ -8961,7 +9699,7 @@
               <a:cs typeface="+mn-cs"/>
             </a:defRPr>
           </a:pPr>
-          <a:endParaRPr lang="pt-BR"/>
+          <a:endParaRPr lang="en-BR"/>
         </a:p>
       </c:txPr>
     </c:title>
@@ -9038,7 +9776,7 @@
                     <a:fld id="{41E83544-DB06-440B-9DB4-D1E6383223B6}" type="VALUE">
                       <a:rPr lang="en-US"/>
                       <a:pPr/>
-                      <a:t>[VALOR]</a:t>
+                      <a:t>[VALUE]</a:t>
                     </a:fld>
                     <a:r>
                       <a:rPr lang="en-US" baseline="0"/>
@@ -9047,7 +9785,7 @@
                     <a:fld id="{3010D844-E176-4882-9678-C3657FF8A0B0}" type="PERCENTAGE">
                       <a:rPr lang="en-US" baseline="0"/>
                       <a:pPr/>
-                      <a:t>[PORCENTAGEM]</a:t>
+                      <a:t>[PERCENTAGE]</a:t>
                     </a:fld>
                     <a:r>
                       <a:rPr lang="en-US" baseline="0"/>
@@ -9083,7 +9821,7 @@
                     <a:fld id="{716A6398-B79C-4D32-B9A8-290AD7684E0F}" type="VALUE">
                       <a:rPr lang="en-US"/>
                       <a:pPr/>
-                      <a:t>[VALOR]</a:t>
+                      <a:t>[VALUE]</a:t>
                     </a:fld>
                     <a:r>
                       <a:rPr lang="en-US" baseline="0"/>
@@ -9092,7 +9830,7 @@
                     <a:fld id="{69E8153B-C42F-485B-A00A-CD05F1ECCAD7}" type="PERCENTAGE">
                       <a:rPr lang="en-US" baseline="0"/>
                       <a:pPr/>
-                      <a:t>[PORCENTAGEM]</a:t>
+                      <a:t>[PERCENTAGE]</a:t>
                     </a:fld>
                     <a:r>
                       <a:rPr lang="en-US" baseline="0"/>
@@ -9144,7 +9882,7 @@
                     <a:cs typeface="+mn-cs"/>
                   </a:defRPr>
                 </a:pPr>
-                <a:endParaRPr lang="pt-BR"/>
+                <a:endParaRPr lang="en-BR"/>
               </a:p>
             </c:txPr>
             <c:dLblPos val="bestFit"/>
@@ -9269,7 +10007,7 @@
                     <a:cs typeface="+mn-cs"/>
                   </a:defRPr>
                 </a:pPr>
-                <a:endParaRPr lang="pt-BR"/>
+                <a:endParaRPr lang="en-BR"/>
               </a:p>
             </c:txPr>
             <c:dLblPos val="bestFit"/>
@@ -9377,7 +10115,7 @@
               <a:cs typeface="+mn-cs"/>
             </a:defRPr>
           </a:pPr>
-          <a:endParaRPr lang="pt-BR"/>
+          <a:endParaRPr lang="en-BR"/>
         </a:p>
       </c:txPr>
     </c:legend>
@@ -9407,7 +10145,7 @@
       <a:pPr>
         <a:defRPr/>
       </a:pPr>
-      <a:endParaRPr lang="pt-BR"/>
+      <a:endParaRPr lang="en-BR"/>
     </a:p>
   </c:txPr>
   <c:externalData r:id="rId3">

</xml_diff>